<commit_message>
Add Queue to report
</commit_message>
<xml_diff>
--- a/report/report.docx
+++ b/report/report.docx
@@ -2340,6 +2340,768 @@
       <w:pPr>
         <w:bidi/>
         <w:rPr>
+          <w:rFonts w:cs="B Nazanin"/>
+          <w:sz w:val="28"/>
+          <w:szCs w:val="28"/>
+          <w:rtl/>
+          <w:lang w:bidi="fa-IR"/>
+        </w:rPr>
+      </w:pPr>
+      <w:r>
+        <w:rPr>
+          <w:rFonts w:cs="B Nazanin"/>
+          <w:sz w:val="28"/>
+          <w:szCs w:val="28"/>
+          <w:rtl/>
+          <w:lang w:bidi="fa-IR"/>
+        </w:rPr>
+        <w:drawing>
+          <wp:anchor distT="0" distB="0" distL="114300" distR="114300" simplePos="0" relativeHeight="251661312" behindDoc="0" locked="0" layoutInCell="1" allowOverlap="1" wp14:anchorId="5A3C33DD" wp14:editId="0F158AB3">
+            <wp:simplePos x="0" y="0"/>
+            <wp:positionH relativeFrom="margin">
+              <wp:align>center</wp:align>
+            </wp:positionH>
+            <wp:positionV relativeFrom="paragraph">
+              <wp:posOffset>876300</wp:posOffset>
+            </wp:positionV>
+            <wp:extent cx="3109229" cy="1074513"/>
+            <wp:effectExtent l="0" t="0" r="0" b="0"/>
+            <wp:wrapTopAndBottom/>
+            <wp:docPr id="6" name="Picture 6"/>
+            <wp:cNvGraphicFramePr>
+              <a:graphicFrameLocks xmlns:a="http://schemas.openxmlformats.org/drawingml/2006/main" noChangeAspect="1"/>
+            </wp:cNvGraphicFramePr>
+            <a:graphic xmlns:a="http://schemas.openxmlformats.org/drawingml/2006/main">
+              <a:graphicData uri="http://schemas.openxmlformats.org/drawingml/2006/picture">
+                <pic:pic xmlns:pic="http://schemas.openxmlformats.org/drawingml/2006/picture">
+                  <pic:nvPicPr>
+                    <pic:cNvPr id="1" name=""/>
+                    <pic:cNvPicPr/>
+                  </pic:nvPicPr>
+                  <pic:blipFill>
+                    <a:blip r:embed="rId12">
+                      <a:extLst>
+                        <a:ext uri="{28A0092B-C50C-407E-A947-70E740481C1C}">
+                          <a14:useLocalDpi xmlns:a14="http://schemas.microsoft.com/office/drawing/2010/main" val="0"/>
+                        </a:ext>
+                      </a:extLst>
+                    </a:blip>
+                    <a:stretch>
+                      <a:fillRect/>
+                    </a:stretch>
+                  </pic:blipFill>
+                  <pic:spPr>
+                    <a:xfrm>
+                      <a:off x="0" y="0"/>
+                      <a:ext cx="3109229" cy="1074513"/>
+                    </a:xfrm>
+                    <a:prstGeom prst="rect">
+                      <a:avLst/>
+                    </a:prstGeom>
+                  </pic:spPr>
+                </pic:pic>
+              </a:graphicData>
+            </a:graphic>
+          </wp:anchor>
+        </w:drawing>
+      </w:r>
+      <w:r>
+        <w:rPr>
+          <w:rFonts w:cs="B Nazanin" w:hint="cs"/>
+          <w:sz w:val="28"/>
+          <w:szCs w:val="28"/>
+          <w:rtl/>
+          <w:lang w:bidi="fa-IR"/>
+        </w:rPr>
+        <w:t>این کلاس مسئول مدیریت هر یک از صف</w:t>
+      </w:r>
+      <w:r>
+        <w:rPr>
+          <w:rFonts w:cs="B Nazanin"/>
+          <w:sz w:val="28"/>
+          <w:szCs w:val="28"/>
+          <w:rtl/>
+          <w:lang w:bidi="fa-IR"/>
+        </w:rPr>
+        <w:softHyphen/>
+      </w:r>
+      <w:r>
+        <w:rPr>
+          <w:rFonts w:cs="B Nazanin" w:hint="cs"/>
+          <w:sz w:val="28"/>
+          <w:szCs w:val="28"/>
+          <w:rtl/>
+          <w:lang w:bidi="fa-IR"/>
+        </w:rPr>
+        <w:t>های متناظر با ماکروسرویس</w:t>
+      </w:r>
+      <w:r>
+        <w:rPr>
+          <w:rFonts w:cs="B Nazanin"/>
+          <w:sz w:val="28"/>
+          <w:szCs w:val="28"/>
+          <w:rtl/>
+          <w:lang w:bidi="fa-IR"/>
+        </w:rPr>
+        <w:softHyphen/>
+      </w:r>
+      <w:r>
+        <w:rPr>
+          <w:rFonts w:cs="B Nazanin" w:hint="cs"/>
+          <w:sz w:val="28"/>
+          <w:szCs w:val="28"/>
+          <w:rtl/>
+          <w:lang w:bidi="fa-IR"/>
+        </w:rPr>
+        <w:t>ها است. در شکل زیر فیلد</w:t>
+      </w:r>
+      <w:r>
+        <w:rPr>
+          <w:rFonts w:cs="B Nazanin"/>
+          <w:sz w:val="28"/>
+          <w:szCs w:val="28"/>
+          <w:rtl/>
+          <w:lang w:bidi="fa-IR"/>
+        </w:rPr>
+        <w:softHyphen/>
+      </w:r>
+      <w:r>
+        <w:rPr>
+          <w:rFonts w:cs="B Nazanin" w:hint="cs"/>
+          <w:sz w:val="28"/>
+          <w:szCs w:val="28"/>
+          <w:rtl/>
+          <w:lang w:bidi="fa-IR"/>
+        </w:rPr>
+        <w:t>های اصلی را ملاحظه می</w:t>
+      </w:r>
+      <w:r>
+        <w:rPr>
+          <w:rFonts w:cs="B Nazanin"/>
+          <w:sz w:val="28"/>
+          <w:szCs w:val="28"/>
+          <w:rtl/>
+          <w:lang w:bidi="fa-IR"/>
+        </w:rPr>
+        <w:softHyphen/>
+      </w:r>
+      <w:r>
+        <w:rPr>
+          <w:rFonts w:cs="B Nazanin" w:hint="cs"/>
+          <w:sz w:val="28"/>
+          <w:szCs w:val="28"/>
+          <w:rtl/>
+          <w:lang w:bidi="fa-IR"/>
+        </w:rPr>
+        <w:t>کنید.</w:t>
+      </w:r>
+    </w:p>
+    <w:p>
+      <w:pPr>
+        <w:bidi/>
+        <w:rPr>
+          <w:rFonts w:cs="B Nazanin"/>
+          <w:sz w:val="28"/>
+          <w:szCs w:val="28"/>
+          <w:rtl/>
+          <w:lang w:bidi="fa-IR"/>
+        </w:rPr>
+      </w:pPr>
+    </w:p>
+    <w:p>
+      <w:pPr>
+        <w:bidi/>
+        <w:rPr>
+          <w:rFonts w:cs="B Nazanin"/>
+          <w:sz w:val="28"/>
+          <w:szCs w:val="28"/>
+          <w:rtl/>
+          <w:lang w:bidi="fa-IR"/>
+        </w:rPr>
+      </w:pPr>
+      <w:r>
+        <w:rPr>
+          <w:rFonts w:cs="B Nazanin"/>
+          <w:sz w:val="28"/>
+          <w:szCs w:val="28"/>
+          <w:rtl/>
+          <w:lang w:bidi="fa-IR"/>
+        </w:rPr>
+        <w:drawing>
+          <wp:anchor distT="0" distB="0" distL="114300" distR="114300" simplePos="0" relativeHeight="251662336" behindDoc="0" locked="0" layoutInCell="1" allowOverlap="1" wp14:anchorId="1015DD80" wp14:editId="22911112">
+            <wp:simplePos x="0" y="0"/>
+            <wp:positionH relativeFrom="margin">
+              <wp:align>center</wp:align>
+            </wp:positionH>
+            <wp:positionV relativeFrom="paragraph">
+              <wp:posOffset>939800</wp:posOffset>
+            </wp:positionV>
+            <wp:extent cx="5448300" cy="1356360"/>
+            <wp:effectExtent l="0" t="0" r="0" b="0"/>
+            <wp:wrapTopAndBottom/>
+            <wp:docPr id="7" name="Picture 7"/>
+            <wp:cNvGraphicFramePr>
+              <a:graphicFrameLocks xmlns:a="http://schemas.openxmlformats.org/drawingml/2006/main" noChangeAspect="1"/>
+            </wp:cNvGraphicFramePr>
+            <a:graphic xmlns:a="http://schemas.openxmlformats.org/drawingml/2006/main">
+              <a:graphicData uri="http://schemas.openxmlformats.org/drawingml/2006/picture">
+                <pic:pic xmlns:pic="http://schemas.openxmlformats.org/drawingml/2006/picture">
+                  <pic:nvPicPr>
+                    <pic:cNvPr id="1" name=""/>
+                    <pic:cNvPicPr/>
+                  </pic:nvPicPr>
+                  <pic:blipFill>
+                    <a:blip r:embed="rId13">
+                      <a:extLst>
+                        <a:ext uri="{28A0092B-C50C-407E-A947-70E740481C1C}">
+                          <a14:useLocalDpi xmlns:a14="http://schemas.microsoft.com/office/drawing/2010/main" val="0"/>
+                        </a:ext>
+                      </a:extLst>
+                    </a:blip>
+                    <a:stretch>
+                      <a:fillRect/>
+                    </a:stretch>
+                  </pic:blipFill>
+                  <pic:spPr>
+                    <a:xfrm>
+                      <a:off x="0" y="0"/>
+                      <a:ext cx="5448300" cy="1356360"/>
+                    </a:xfrm>
+                    <a:prstGeom prst="rect">
+                      <a:avLst/>
+                    </a:prstGeom>
+                  </pic:spPr>
+                </pic:pic>
+              </a:graphicData>
+            </a:graphic>
+            <wp14:sizeRelH relativeFrom="margin">
+              <wp14:pctWidth>0</wp14:pctWidth>
+            </wp14:sizeRelH>
+            <wp14:sizeRelV relativeFrom="margin">
+              <wp14:pctHeight>0</wp14:pctHeight>
+            </wp14:sizeRelV>
+          </wp:anchor>
+        </w:drawing>
+      </w:r>
+      <w:r>
+        <w:rPr>
+          <w:rFonts w:cs="B Nazanin" w:hint="cs"/>
+          <w:sz w:val="28"/>
+          <w:szCs w:val="28"/>
+          <w:rtl/>
+          <w:lang w:bidi="fa-IR"/>
+        </w:rPr>
+        <w:t>برای مدیریت درخواست</w:t>
+      </w:r>
+      <w:r>
+        <w:rPr>
+          <w:rFonts w:cs="B Nazanin"/>
+          <w:sz w:val="28"/>
+          <w:szCs w:val="28"/>
+          <w:rtl/>
+          <w:lang w:bidi="fa-IR"/>
+        </w:rPr>
+        <w:softHyphen/>
+      </w:r>
+      <w:r>
+        <w:rPr>
+          <w:rFonts w:cs="B Nazanin" w:hint="cs"/>
+          <w:sz w:val="28"/>
+          <w:szCs w:val="28"/>
+          <w:rtl/>
+          <w:lang w:bidi="fa-IR"/>
+        </w:rPr>
+        <w:t>ها با اولیت</w:t>
+      </w:r>
+      <w:r>
+        <w:rPr>
+          <w:rFonts w:cs="B Nazanin"/>
+          <w:sz w:val="28"/>
+          <w:szCs w:val="28"/>
+          <w:rtl/>
+          <w:lang w:bidi="fa-IR"/>
+        </w:rPr>
+        <w:softHyphen/>
+      </w:r>
+      <w:r>
+        <w:rPr>
+          <w:rFonts w:cs="B Nazanin" w:hint="cs"/>
+          <w:sz w:val="28"/>
+          <w:szCs w:val="28"/>
+          <w:rtl/>
+          <w:lang w:bidi="fa-IR"/>
+        </w:rPr>
+        <w:t>های مختلف، یک صف برای درخواست</w:t>
+      </w:r>
+      <w:r>
+        <w:rPr>
+          <w:rFonts w:cs="B Nazanin"/>
+          <w:sz w:val="28"/>
+          <w:szCs w:val="28"/>
+          <w:rtl/>
+          <w:lang w:bidi="fa-IR"/>
+        </w:rPr>
+        <w:softHyphen/>
+      </w:r>
+      <w:r>
+        <w:rPr>
+          <w:rFonts w:cs="B Nazanin" w:hint="cs"/>
+          <w:sz w:val="28"/>
+          <w:szCs w:val="28"/>
+          <w:rtl/>
+          <w:lang w:bidi="fa-IR"/>
+        </w:rPr>
+        <w:t>های با اولویت بالا و یک صف برای درخواست</w:t>
+      </w:r>
+      <w:r>
+        <w:rPr>
+          <w:rFonts w:cs="B Nazanin"/>
+          <w:sz w:val="28"/>
+          <w:szCs w:val="28"/>
+          <w:rtl/>
+          <w:lang w:bidi="fa-IR"/>
+        </w:rPr>
+        <w:softHyphen/>
+      </w:r>
+      <w:r>
+        <w:rPr>
+          <w:rFonts w:cs="B Nazanin" w:hint="cs"/>
+          <w:sz w:val="28"/>
+          <w:szCs w:val="28"/>
+          <w:rtl/>
+          <w:lang w:bidi="fa-IR"/>
+        </w:rPr>
+        <w:t>ها با اولیت پایین در نظر گرفته شده است.هنگام اضافه شدن درخواست به صف، بر اساس اولویت به یکی از این دو لیست اضافه می</w:t>
+      </w:r>
+      <w:r>
+        <w:rPr>
+          <w:rFonts w:cs="B Nazanin"/>
+          <w:sz w:val="28"/>
+          <w:szCs w:val="28"/>
+          <w:rtl/>
+          <w:lang w:bidi="fa-IR"/>
+        </w:rPr>
+        <w:softHyphen/>
+      </w:r>
+      <w:r>
+        <w:rPr>
+          <w:rFonts w:cs="B Nazanin" w:hint="cs"/>
+          <w:sz w:val="28"/>
+          <w:szCs w:val="28"/>
+          <w:rtl/>
+          <w:lang w:bidi="fa-IR"/>
+        </w:rPr>
+        <w:t>شود:</w:t>
+      </w:r>
+      <w:r>
+        <w:rPr>
+          <w:noProof/>
+        </w:rPr>
+        <w:t xml:space="preserve"> </w:t>
+      </w:r>
+    </w:p>
+    <w:p>
+      <w:pPr>
+        <w:bidi/>
+        <w:rPr>
+          <w:rFonts w:cs="B Nazanin"/>
+          <w:sz w:val="28"/>
+          <w:szCs w:val="28"/>
+          <w:rtl/>
+          <w:lang w:bidi="fa-IR"/>
+        </w:rPr>
+      </w:pPr>
+      <w:r>
+        <w:rPr>
+          <w:rFonts w:cs="B Nazanin"/>
+          <w:sz w:val="28"/>
+          <w:szCs w:val="28"/>
+          <w:rtl/>
+          <w:lang w:bidi="fa-IR"/>
+        </w:rPr>
+        <w:lastRenderedPageBreak/>
+        <w:drawing>
+          <wp:anchor distT="0" distB="0" distL="114300" distR="114300" simplePos="0" relativeHeight="251663360" behindDoc="0" locked="0" layoutInCell="1" allowOverlap="1" wp14:anchorId="792C4A8A" wp14:editId="7CB2B9B8">
+            <wp:simplePos x="0" y="0"/>
+            <wp:positionH relativeFrom="margin">
+              <wp:align>center</wp:align>
+            </wp:positionH>
+            <wp:positionV relativeFrom="paragraph">
+              <wp:posOffset>749300</wp:posOffset>
+            </wp:positionV>
+            <wp:extent cx="3650296" cy="1470787"/>
+            <wp:effectExtent l="0" t="0" r="7620" b="0"/>
+            <wp:wrapTopAndBottom/>
+            <wp:docPr id="8" name="Picture 8"/>
+            <wp:cNvGraphicFramePr>
+              <a:graphicFrameLocks xmlns:a="http://schemas.openxmlformats.org/drawingml/2006/main" noChangeAspect="1"/>
+            </wp:cNvGraphicFramePr>
+            <a:graphic xmlns:a="http://schemas.openxmlformats.org/drawingml/2006/main">
+              <a:graphicData uri="http://schemas.openxmlformats.org/drawingml/2006/picture">
+                <pic:pic xmlns:pic="http://schemas.openxmlformats.org/drawingml/2006/picture">
+                  <pic:nvPicPr>
+                    <pic:cNvPr id="1" name=""/>
+                    <pic:cNvPicPr/>
+                  </pic:nvPicPr>
+                  <pic:blipFill>
+                    <a:blip r:embed="rId14">
+                      <a:extLst>
+                        <a:ext uri="{28A0092B-C50C-407E-A947-70E740481C1C}">
+                          <a14:useLocalDpi xmlns:a14="http://schemas.microsoft.com/office/drawing/2010/main" val="0"/>
+                        </a:ext>
+                      </a:extLst>
+                    </a:blip>
+                    <a:stretch>
+                      <a:fillRect/>
+                    </a:stretch>
+                  </pic:blipFill>
+                  <pic:spPr>
+                    <a:xfrm>
+                      <a:off x="0" y="0"/>
+                      <a:ext cx="3650296" cy="1470787"/>
+                    </a:xfrm>
+                    <a:prstGeom prst="rect">
+                      <a:avLst/>
+                    </a:prstGeom>
+                  </pic:spPr>
+                </pic:pic>
+              </a:graphicData>
+            </a:graphic>
+          </wp:anchor>
+        </w:drawing>
+      </w:r>
+      <w:r>
+        <w:rPr>
+          <w:rFonts w:cs="B Nazanin" w:hint="cs"/>
+          <w:sz w:val="28"/>
+          <w:szCs w:val="28"/>
+          <w:rtl/>
+          <w:lang w:bidi="fa-IR"/>
+        </w:rPr>
+        <w:t>هم</w:t>
+      </w:r>
+      <w:r>
+        <w:rPr>
+          <w:rFonts w:cs="B Nazanin"/>
+          <w:sz w:val="28"/>
+          <w:szCs w:val="28"/>
+          <w:rtl/>
+          <w:lang w:bidi="fa-IR"/>
+        </w:rPr>
+        <w:softHyphen/>
+      </w:r>
+      <w:r>
+        <w:rPr>
+          <w:rFonts w:cs="B Nazanin" w:hint="cs"/>
+          <w:sz w:val="28"/>
+          <w:szCs w:val="28"/>
+          <w:rtl/>
+          <w:lang w:bidi="fa-IR"/>
+        </w:rPr>
+        <w:t>چنین برای انتخاب و انتقال یک درخواست به یک سرور، ابتدا درخواست</w:t>
+      </w:r>
+      <w:r>
+        <w:rPr>
+          <w:rFonts w:cs="B Nazanin"/>
+          <w:sz w:val="28"/>
+          <w:szCs w:val="28"/>
+          <w:rtl/>
+          <w:lang w:bidi="fa-IR"/>
+        </w:rPr>
+        <w:softHyphen/>
+      </w:r>
+      <w:r>
+        <w:rPr>
+          <w:rFonts w:cs="B Nazanin" w:hint="cs"/>
+          <w:sz w:val="28"/>
+          <w:szCs w:val="28"/>
+          <w:rtl/>
+          <w:lang w:bidi="fa-IR"/>
+        </w:rPr>
+        <w:t>ها در صف با اولویت بالا چک شده و سپس در صورت خالی بودن آن صف با اولویت پایین</w:t>
+      </w:r>
+      <w:r>
+        <w:rPr>
+          <w:rFonts w:cs="B Nazanin"/>
+          <w:sz w:val="28"/>
+          <w:szCs w:val="28"/>
+          <w:rtl/>
+          <w:lang w:bidi="fa-IR"/>
+        </w:rPr>
+        <w:softHyphen/>
+      </w:r>
+      <w:r>
+        <w:rPr>
+          <w:rFonts w:cs="B Nazanin" w:hint="cs"/>
+          <w:sz w:val="28"/>
+          <w:szCs w:val="28"/>
+          <w:rtl/>
+          <w:lang w:bidi="fa-IR"/>
+        </w:rPr>
+        <w:t>تر چک می</w:t>
+      </w:r>
+      <w:r>
+        <w:rPr>
+          <w:rFonts w:cs="B Nazanin"/>
+          <w:sz w:val="28"/>
+          <w:szCs w:val="28"/>
+          <w:rtl/>
+          <w:lang w:bidi="fa-IR"/>
+        </w:rPr>
+        <w:softHyphen/>
+      </w:r>
+      <w:r>
+        <w:rPr>
+          <w:rFonts w:cs="B Nazanin" w:hint="cs"/>
+          <w:sz w:val="28"/>
+          <w:szCs w:val="28"/>
+          <w:rtl/>
+          <w:lang w:bidi="fa-IR"/>
+        </w:rPr>
+        <w:t xml:space="preserve">شود. سیاست انتخاب از هر دوصف </w:t>
+      </w:r>
+      <w:r>
+        <w:rPr>
+          <w:rFonts w:cs="B Nazanin"/>
+          <w:sz w:val="28"/>
+          <w:szCs w:val="28"/>
+          <w:lang w:bidi="fa-IR"/>
+        </w:rPr>
+        <w:t>FIFO</w:t>
+      </w:r>
+      <w:r>
+        <w:rPr>
+          <w:rFonts w:cs="B Nazanin" w:hint="cs"/>
+          <w:sz w:val="28"/>
+          <w:szCs w:val="28"/>
+          <w:rtl/>
+          <w:lang w:bidi="fa-IR"/>
+        </w:rPr>
+        <w:t xml:space="preserve"> است:</w:t>
+      </w:r>
+    </w:p>
+    <w:p>
+      <w:pPr>
+        <w:bidi/>
+        <w:rPr>
+          <w:rFonts w:cs="B Nazanin"/>
+          <w:sz w:val="28"/>
+          <w:szCs w:val="28"/>
+          <w:rtl/>
+          <w:lang w:bidi="fa-IR"/>
+        </w:rPr>
+      </w:pPr>
+    </w:p>
+    <w:p>
+      <w:pPr>
+        <w:bidi/>
+        <w:rPr>
+          <w:rFonts w:cs="B Nazanin"/>
+          <w:sz w:val="28"/>
+          <w:szCs w:val="28"/>
+          <w:rtl/>
+          <w:lang w:bidi="fa-IR"/>
+        </w:rPr>
+      </w:pPr>
+      <w:r>
+        <w:rPr>
+          <w:rFonts w:cs="B Nazanin"/>
+          <w:sz w:val="28"/>
+          <w:szCs w:val="28"/>
+          <w:rtl/>
+          <w:lang w:bidi="fa-IR"/>
+        </w:rPr>
+        <w:drawing>
+          <wp:anchor distT="0" distB="0" distL="114300" distR="114300" simplePos="0" relativeHeight="251664384" behindDoc="0" locked="0" layoutInCell="1" allowOverlap="1" wp14:anchorId="0ECB9643" wp14:editId="21C2A838">
+            <wp:simplePos x="0" y="0"/>
+            <wp:positionH relativeFrom="margin">
+              <wp:align>right</wp:align>
+            </wp:positionH>
+            <wp:positionV relativeFrom="paragraph">
+              <wp:posOffset>850537</wp:posOffset>
+            </wp:positionV>
+            <wp:extent cx="5943600" cy="4356100"/>
+            <wp:effectExtent l="0" t="0" r="0" b="6350"/>
+            <wp:wrapTopAndBottom/>
+            <wp:docPr id="9" name="Picture 9"/>
+            <wp:cNvGraphicFramePr>
+              <a:graphicFrameLocks xmlns:a="http://schemas.openxmlformats.org/drawingml/2006/main" noChangeAspect="1"/>
+            </wp:cNvGraphicFramePr>
+            <a:graphic xmlns:a="http://schemas.openxmlformats.org/drawingml/2006/main">
+              <a:graphicData uri="http://schemas.openxmlformats.org/drawingml/2006/picture">
+                <pic:pic xmlns:pic="http://schemas.openxmlformats.org/drawingml/2006/picture">
+                  <pic:nvPicPr>
+                    <pic:cNvPr id="1" name=""/>
+                    <pic:cNvPicPr/>
+                  </pic:nvPicPr>
+                  <pic:blipFill>
+                    <a:blip r:embed="rId15">
+                      <a:extLst>
+                        <a:ext uri="{28A0092B-C50C-407E-A947-70E740481C1C}">
+                          <a14:useLocalDpi xmlns:a14="http://schemas.microsoft.com/office/drawing/2010/main" val="0"/>
+                        </a:ext>
+                      </a:extLst>
+                    </a:blip>
+                    <a:stretch>
+                      <a:fillRect/>
+                    </a:stretch>
+                  </pic:blipFill>
+                  <pic:spPr>
+                    <a:xfrm>
+                      <a:off x="0" y="0"/>
+                      <a:ext cx="5943600" cy="4356100"/>
+                    </a:xfrm>
+                    <a:prstGeom prst="rect">
+                      <a:avLst/>
+                    </a:prstGeom>
+                  </pic:spPr>
+                </pic:pic>
+              </a:graphicData>
+            </a:graphic>
+          </wp:anchor>
+        </w:drawing>
+      </w:r>
+      <w:r>
+        <w:rPr>
+          <w:rFonts w:cs="B Nazanin" w:hint="cs"/>
+          <w:sz w:val="28"/>
+          <w:szCs w:val="28"/>
+          <w:rtl/>
+          <w:lang w:bidi="fa-IR"/>
+        </w:rPr>
+        <w:t>هم</w:t>
+      </w:r>
+      <w:r>
+        <w:rPr>
+          <w:rFonts w:cs="B Nazanin"/>
+          <w:sz w:val="28"/>
+          <w:szCs w:val="28"/>
+          <w:rtl/>
+          <w:lang w:bidi="fa-IR"/>
+        </w:rPr>
+        <w:softHyphen/>
+      </w:r>
+      <w:r>
+        <w:rPr>
+          <w:rFonts w:cs="B Nazanin" w:hint="cs"/>
+          <w:sz w:val="28"/>
+          <w:szCs w:val="28"/>
+          <w:rtl/>
+          <w:lang w:bidi="fa-IR"/>
+        </w:rPr>
+        <w:t>چنین برای مدیریت و حذف درخواست</w:t>
+      </w:r>
+      <w:r>
+        <w:rPr>
+          <w:rFonts w:cs="B Nazanin"/>
+          <w:sz w:val="28"/>
+          <w:szCs w:val="28"/>
+          <w:rtl/>
+          <w:lang w:bidi="fa-IR"/>
+        </w:rPr>
+        <w:softHyphen/>
+      </w:r>
+      <w:r>
+        <w:rPr>
+          <w:rFonts w:cs="B Nazanin" w:hint="cs"/>
+          <w:sz w:val="28"/>
+          <w:szCs w:val="28"/>
+          <w:rtl/>
+          <w:lang w:bidi="fa-IR"/>
+        </w:rPr>
+        <w:t xml:space="preserve">هایی </w:t>
+      </w:r>
+      <w:r>
+        <w:rPr>
+          <w:rFonts w:cs="B Nazanin"/>
+          <w:sz w:val="28"/>
+          <w:szCs w:val="28"/>
+          <w:lang w:bidi="fa-IR"/>
+        </w:rPr>
+        <w:t>Timeout</w:t>
+      </w:r>
+      <w:r>
+        <w:rPr>
+          <w:rFonts w:cs="B Nazanin" w:hint="cs"/>
+          <w:sz w:val="28"/>
+          <w:szCs w:val="28"/>
+          <w:rtl/>
+          <w:lang w:bidi="fa-IR"/>
+        </w:rPr>
+        <w:t xml:space="preserve"> شده، متد </w:t>
+      </w:r>
+      <w:proofErr w:type="spellStart"/>
+      <w:r>
+        <w:rPr>
+          <w:rFonts w:cs="B Nazanin"/>
+          <w:sz w:val="28"/>
+          <w:szCs w:val="28"/>
+          <w:lang w:bidi="fa-IR"/>
+        </w:rPr>
+        <w:t>update_queue</w:t>
+      </w:r>
+      <w:proofErr w:type="spellEnd"/>
+      <w:r>
+        <w:rPr>
+          <w:rFonts w:cs="B Nazanin" w:hint="cs"/>
+          <w:sz w:val="28"/>
+          <w:szCs w:val="28"/>
+          <w:rtl/>
+          <w:lang w:bidi="fa-IR"/>
+        </w:rPr>
+        <w:t xml:space="preserve"> در هر واحد زمانی صدا زده می</w:t>
+      </w:r>
+      <w:r>
+        <w:rPr>
+          <w:rFonts w:cs="B Nazanin"/>
+          <w:sz w:val="28"/>
+          <w:szCs w:val="28"/>
+          <w:rtl/>
+          <w:lang w:bidi="fa-IR"/>
+        </w:rPr>
+        <w:softHyphen/>
+      </w:r>
+      <w:r>
+        <w:rPr>
+          <w:rFonts w:cs="B Nazanin" w:hint="cs"/>
+          <w:sz w:val="28"/>
+          <w:szCs w:val="28"/>
+          <w:rtl/>
+          <w:lang w:bidi="fa-IR"/>
+        </w:rPr>
+        <w:t>شود:</w:t>
+      </w:r>
+    </w:p>
+    <w:p>
+      <w:pPr>
+        <w:bidi/>
+        <w:rPr>
+          <w:rFonts w:cs="B Nazanin"/>
+          <w:sz w:val="28"/>
+          <w:szCs w:val="28"/>
+          <w:rtl/>
+          <w:lang w:bidi="fa-IR"/>
+        </w:rPr>
+      </w:pPr>
+      <w:r>
+        <w:rPr>
+          <w:rFonts w:cs="B Nazanin" w:hint="cs"/>
+          <w:sz w:val="28"/>
+          <w:szCs w:val="28"/>
+          <w:rtl/>
+          <w:lang w:bidi="fa-IR"/>
+        </w:rPr>
+        <w:t xml:space="preserve"> </w:t>
+      </w:r>
+    </w:p>
+    <w:p>
+      <w:pPr>
+        <w:bidi/>
+        <w:rPr>
+          <w:rFonts w:cs="B Nazanin" w:hint="cs"/>
+          <w:sz w:val="28"/>
+          <w:szCs w:val="28"/>
+          <w:rtl/>
           <w:lang w:bidi="fa-IR"/>
         </w:rPr>
       </w:pPr>

</xml_diff>

<commit_message>
Add Request to report
</commit_message>
<xml_diff>
--- a/report/report.docx
+++ b/report/report.docx
@@ -3076,7 +3076,7 @@
       <w:pPr>
         <w:bidi/>
         <w:rPr>
-          <w:rFonts w:cs="B Nazanin"/>
+          <w:rFonts w:cs="B Nazanin" w:hint="cs"/>
           <w:sz w:val="28"/>
           <w:szCs w:val="28"/>
           <w:rtl/>
@@ -3093,18 +3093,6 @@
         </w:rPr>
         <w:t xml:space="preserve"> </w:t>
       </w:r>
-    </w:p>
-    <w:p>
-      <w:pPr>
-        <w:bidi/>
-        <w:rPr>
-          <w:rFonts w:cs="B Nazanin" w:hint="cs"/>
-          <w:sz w:val="28"/>
-          <w:szCs w:val="28"/>
-          <w:rtl/>
-          <w:lang w:bidi="fa-IR"/>
-        </w:rPr>
-      </w:pPr>
     </w:p>
     <w:p>
       <w:pPr>
@@ -3121,8 +3109,870 @@
           <w:rFonts w:ascii="Cambria" w:hAnsi="Cambria"/>
           <w:lang w:bidi="fa-IR"/>
         </w:rPr>
+        <w:lastRenderedPageBreak/>
         <w:t>Request</w:t>
       </w:r>
+    </w:p>
+    <w:p>
+      <w:pPr>
+        <w:bidi/>
+        <w:rPr>
+          <w:lang w:bidi="fa-IR"/>
+        </w:rPr>
+      </w:pPr>
+    </w:p>
+    <w:p>
+      <w:pPr>
+        <w:bidi/>
+        <w:rPr>
+          <w:rFonts w:cs="B Nazanin"/>
+          <w:sz w:val="28"/>
+          <w:szCs w:val="28"/>
+          <w:rtl/>
+          <w:lang w:bidi="fa-IR"/>
+        </w:rPr>
+      </w:pPr>
+      <w:r>
+        <w:rPr>
+          <w:rFonts w:cs="B Nazanin"/>
+          <w:sz w:val="28"/>
+          <w:szCs w:val="28"/>
+          <w:rtl/>
+          <w:lang w:bidi="fa-IR"/>
+        </w:rPr>
+        <w:drawing>
+          <wp:anchor distT="0" distB="0" distL="114300" distR="114300" simplePos="0" relativeHeight="251665408" behindDoc="0" locked="0" layoutInCell="1" allowOverlap="1" wp14:anchorId="655FE446" wp14:editId="1E978A1F">
+            <wp:simplePos x="0" y="0"/>
+            <wp:positionH relativeFrom="margin">
+              <wp:align>right</wp:align>
+            </wp:positionH>
+            <wp:positionV relativeFrom="paragraph">
+              <wp:posOffset>1226004</wp:posOffset>
+            </wp:positionV>
+            <wp:extent cx="5943600" cy="1911985"/>
+            <wp:effectExtent l="0" t="0" r="0" b="0"/>
+            <wp:wrapTopAndBottom/>
+            <wp:docPr id="10" name="Picture 10" descr="Text&#10;&#10;Description automatically generated"/>
+            <wp:cNvGraphicFramePr>
+              <a:graphicFrameLocks xmlns:a="http://schemas.openxmlformats.org/drawingml/2006/main" noChangeAspect="1"/>
+            </wp:cNvGraphicFramePr>
+            <a:graphic xmlns:a="http://schemas.openxmlformats.org/drawingml/2006/main">
+              <a:graphicData uri="http://schemas.openxmlformats.org/drawingml/2006/picture">
+                <pic:pic xmlns:pic="http://schemas.openxmlformats.org/drawingml/2006/picture">
+                  <pic:nvPicPr>
+                    <pic:cNvPr id="10" name="Picture 10" descr="Text&#10;&#10;Description automatically generated"/>
+                    <pic:cNvPicPr/>
+                  </pic:nvPicPr>
+                  <pic:blipFill>
+                    <a:blip r:embed="rId16">
+                      <a:extLst>
+                        <a:ext uri="{28A0092B-C50C-407E-A947-70E740481C1C}">
+                          <a14:useLocalDpi xmlns:a14="http://schemas.microsoft.com/office/drawing/2010/main" val="0"/>
+                        </a:ext>
+                      </a:extLst>
+                    </a:blip>
+                    <a:stretch>
+                      <a:fillRect/>
+                    </a:stretch>
+                  </pic:blipFill>
+                  <pic:spPr>
+                    <a:xfrm>
+                      <a:off x="0" y="0"/>
+                      <a:ext cx="5943600" cy="1911985"/>
+                    </a:xfrm>
+                    <a:prstGeom prst="rect">
+                      <a:avLst/>
+                    </a:prstGeom>
+                  </pic:spPr>
+                </pic:pic>
+              </a:graphicData>
+            </a:graphic>
+          </wp:anchor>
+        </w:drawing>
+      </w:r>
+      <w:r>
+        <w:rPr>
+          <w:rFonts w:cs="B Nazanin" w:hint="cs"/>
+          <w:sz w:val="28"/>
+          <w:szCs w:val="28"/>
+          <w:rtl/>
+          <w:lang w:bidi="fa-IR"/>
+        </w:rPr>
+        <w:t>هر نمونه از این کلاس نشان</w:t>
+      </w:r>
+      <w:r>
+        <w:rPr>
+          <w:rFonts w:cs="B Nazanin"/>
+          <w:sz w:val="28"/>
+          <w:szCs w:val="28"/>
+          <w:rtl/>
+          <w:lang w:bidi="fa-IR"/>
+        </w:rPr>
+        <w:softHyphen/>
+      </w:r>
+      <w:r>
+        <w:rPr>
+          <w:rFonts w:cs="B Nazanin" w:hint="cs"/>
+          <w:sz w:val="28"/>
+          <w:szCs w:val="28"/>
+          <w:rtl/>
+          <w:lang w:bidi="fa-IR"/>
+        </w:rPr>
+        <w:t>دهنده یک درخواست ایجاد شده است که بر اساس نوع آن (</w:t>
+      </w:r>
+      <w:r>
+        <w:rPr>
+          <w:rFonts w:cs="B Nazanin" w:hint="cs"/>
+          <w:i/>
+          <w:iCs/>
+          <w:sz w:val="28"/>
+          <w:szCs w:val="28"/>
+          <w:rtl/>
+          <w:lang w:bidi="fa-IR"/>
+        </w:rPr>
+        <w:t>ثبت سفارش با موبایل، سفارش با وب، ارسال پیام به پیک و ...)</w:t>
+      </w:r>
+      <w:r>
+        <w:rPr>
+          <w:rFonts w:cs="B Nazanin" w:hint="cs"/>
+          <w:sz w:val="28"/>
+          <w:szCs w:val="28"/>
+          <w:rtl/>
+          <w:lang w:bidi="fa-IR"/>
+        </w:rPr>
+        <w:t xml:space="preserve"> وارد سیستم</w:t>
+      </w:r>
+      <w:r>
+        <w:rPr>
+          <w:rFonts w:cs="B Nazanin"/>
+          <w:sz w:val="28"/>
+          <w:szCs w:val="28"/>
+          <w:rtl/>
+          <w:lang w:bidi="fa-IR"/>
+        </w:rPr>
+        <w:softHyphen/>
+      </w:r>
+      <w:r>
+        <w:rPr>
+          <w:rFonts w:cs="B Nazanin" w:hint="cs"/>
+          <w:sz w:val="28"/>
+          <w:szCs w:val="28"/>
+          <w:rtl/>
+          <w:lang w:bidi="fa-IR"/>
+        </w:rPr>
+        <w:t>شده و در طول شبیه</w:t>
+      </w:r>
+      <w:r>
+        <w:rPr>
+          <w:rFonts w:cs="B Nazanin"/>
+          <w:sz w:val="28"/>
+          <w:szCs w:val="28"/>
+          <w:rtl/>
+          <w:lang w:bidi="fa-IR"/>
+        </w:rPr>
+        <w:softHyphen/>
+      </w:r>
+      <w:r>
+        <w:rPr>
+          <w:rFonts w:cs="B Nazanin" w:hint="cs"/>
+          <w:sz w:val="28"/>
+          <w:szCs w:val="28"/>
+          <w:rtl/>
+          <w:lang w:bidi="fa-IR"/>
+        </w:rPr>
+        <w:t>سازی به ماکروسرویس</w:t>
+      </w:r>
+      <w:r>
+        <w:rPr>
+          <w:rFonts w:cs="B Nazanin"/>
+          <w:sz w:val="28"/>
+          <w:szCs w:val="28"/>
+          <w:rtl/>
+          <w:lang w:bidi="fa-IR"/>
+        </w:rPr>
+        <w:softHyphen/>
+      </w:r>
+      <w:r>
+        <w:rPr>
+          <w:rFonts w:cs="B Nazanin" w:hint="cs"/>
+          <w:sz w:val="28"/>
+          <w:szCs w:val="28"/>
+          <w:rtl/>
+          <w:lang w:bidi="fa-IR"/>
+        </w:rPr>
+        <w:t>های متناظر منتقل شده و سپس از سیستم خارج می</w:t>
+      </w:r>
+      <w:r>
+        <w:rPr>
+          <w:rFonts w:cs="B Nazanin"/>
+          <w:sz w:val="28"/>
+          <w:szCs w:val="28"/>
+          <w:rtl/>
+          <w:lang w:bidi="fa-IR"/>
+        </w:rPr>
+        <w:softHyphen/>
+      </w:r>
+      <w:r>
+        <w:rPr>
+          <w:rFonts w:cs="B Nazanin" w:hint="cs"/>
+          <w:sz w:val="28"/>
+          <w:szCs w:val="28"/>
+          <w:rtl/>
+          <w:lang w:bidi="fa-IR"/>
+        </w:rPr>
+        <w:t>شود. هم</w:t>
+      </w:r>
+      <w:r>
+        <w:rPr>
+          <w:rFonts w:cs="B Nazanin"/>
+          <w:sz w:val="28"/>
+          <w:szCs w:val="28"/>
+          <w:rtl/>
+          <w:lang w:bidi="fa-IR"/>
+        </w:rPr>
+        <w:softHyphen/>
+      </w:r>
+      <w:r>
+        <w:rPr>
+          <w:rFonts w:cs="B Nazanin" w:hint="cs"/>
+          <w:sz w:val="28"/>
+          <w:szCs w:val="28"/>
+          <w:rtl/>
+          <w:lang w:bidi="fa-IR"/>
+        </w:rPr>
+        <w:t>چنین اطلاعات لازم برای بررسی</w:t>
+      </w:r>
+      <w:r>
+        <w:rPr>
+          <w:rFonts w:cs="B Nazanin"/>
+          <w:sz w:val="28"/>
+          <w:szCs w:val="28"/>
+          <w:rtl/>
+          <w:lang w:bidi="fa-IR"/>
+        </w:rPr>
+        <w:softHyphen/>
+      </w:r>
+      <w:r>
+        <w:rPr>
+          <w:rFonts w:cs="B Nazanin" w:hint="cs"/>
+          <w:sz w:val="28"/>
+          <w:szCs w:val="28"/>
+          <w:rtl/>
+          <w:lang w:bidi="fa-IR"/>
+        </w:rPr>
+        <w:t>های تحلیلی و آماری پس از خروج از سیستم در آن نگهداری می</w:t>
+      </w:r>
+      <w:r>
+        <w:rPr>
+          <w:rFonts w:cs="B Nazanin"/>
+          <w:sz w:val="28"/>
+          <w:szCs w:val="28"/>
+          <w:rtl/>
+          <w:lang w:bidi="fa-IR"/>
+        </w:rPr>
+        <w:softHyphen/>
+      </w:r>
+      <w:r>
+        <w:rPr>
+          <w:rFonts w:cs="B Nazanin" w:hint="cs"/>
+          <w:sz w:val="28"/>
+          <w:szCs w:val="28"/>
+          <w:rtl/>
+          <w:lang w:bidi="fa-IR"/>
+        </w:rPr>
+        <w:t>شود.</w:t>
+      </w:r>
+    </w:p>
+    <w:p>
+      <w:pPr>
+        <w:bidi/>
+        <w:rPr>
+          <w:rFonts w:cs="B Nazanin"/>
+          <w:sz w:val="28"/>
+          <w:szCs w:val="28"/>
+          <w:rtl/>
+          <w:lang w:bidi="fa-IR"/>
+        </w:rPr>
+      </w:pPr>
+    </w:p>
+    <w:p>
+      <w:pPr>
+        <w:bidi/>
+        <w:rPr>
+          <w:rFonts w:cs="B Nazanin"/>
+          <w:sz w:val="28"/>
+          <w:szCs w:val="28"/>
+          <w:rtl/>
+          <w:lang w:bidi="fa-IR"/>
+        </w:rPr>
+      </w:pPr>
+      <w:r>
+        <w:rPr>
+          <w:rFonts w:cs="B Nazanin" w:hint="cs"/>
+          <w:sz w:val="28"/>
+          <w:szCs w:val="28"/>
+          <w:rtl/>
+          <w:lang w:bidi="fa-IR"/>
+        </w:rPr>
+        <w:t>برای پیاده</w:t>
+      </w:r>
+      <w:r>
+        <w:rPr>
+          <w:rFonts w:cs="B Nazanin"/>
+          <w:sz w:val="28"/>
+          <w:szCs w:val="28"/>
+          <w:rtl/>
+          <w:lang w:bidi="fa-IR"/>
+        </w:rPr>
+        <w:softHyphen/>
+      </w:r>
+      <w:r>
+        <w:rPr>
+          <w:rFonts w:cs="B Nazanin" w:hint="cs"/>
+          <w:sz w:val="28"/>
+          <w:szCs w:val="28"/>
+          <w:rtl/>
+          <w:lang w:bidi="fa-IR"/>
+        </w:rPr>
+        <w:t xml:space="preserve">سازی </w:t>
+      </w:r>
+      <w:r>
+        <w:rPr>
+          <w:rFonts w:cs="B Nazanin" w:hint="cs"/>
+          <w:i/>
+          <w:iCs/>
+          <w:sz w:val="28"/>
+          <w:szCs w:val="28"/>
+          <w:rtl/>
+          <w:lang w:bidi="fa-IR"/>
+        </w:rPr>
+        <w:t>حداکثر زمان انتظار در صف</w:t>
+      </w:r>
+      <w:r>
+        <w:rPr>
+          <w:rFonts w:cs="B Nazanin" w:hint="cs"/>
+          <w:sz w:val="28"/>
+          <w:szCs w:val="28"/>
+          <w:rtl/>
+          <w:lang w:bidi="fa-IR"/>
+        </w:rPr>
+        <w:t xml:space="preserve">، متغیرهای </w:t>
+      </w:r>
+      <w:r>
+        <w:rPr>
+          <w:rFonts w:cs="B Nazanin"/>
+          <w:sz w:val="28"/>
+          <w:szCs w:val="28"/>
+          <w:lang w:bidi="fa-IR"/>
+        </w:rPr>
+        <w:t>timer</w:t>
+      </w:r>
+      <w:r>
+        <w:rPr>
+          <w:rFonts w:cs="B Nazanin" w:hint="cs"/>
+          <w:sz w:val="28"/>
+          <w:szCs w:val="28"/>
+          <w:rtl/>
+          <w:lang w:bidi="fa-IR"/>
+        </w:rPr>
+        <w:t xml:space="preserve"> و  </w:t>
+      </w:r>
+      <w:proofErr w:type="spellStart"/>
+      <w:r>
+        <w:rPr>
+          <w:rFonts w:cs="B Nazanin"/>
+          <w:sz w:val="28"/>
+          <w:szCs w:val="28"/>
+          <w:lang w:bidi="fa-IR"/>
+        </w:rPr>
+        <w:t>waiting_time</w:t>
+      </w:r>
+      <w:proofErr w:type="spellEnd"/>
+      <w:r>
+        <w:rPr>
+          <w:rFonts w:cs="B Nazanin" w:hint="cs"/>
+          <w:sz w:val="28"/>
+          <w:szCs w:val="28"/>
+          <w:rtl/>
+          <w:lang w:bidi="fa-IR"/>
+        </w:rPr>
+        <w:t xml:space="preserve"> در نظر گرفته شده</w:t>
+      </w:r>
+      <w:r>
+        <w:rPr>
+          <w:rFonts w:cs="B Nazanin"/>
+          <w:sz w:val="28"/>
+          <w:szCs w:val="28"/>
+          <w:rtl/>
+          <w:lang w:bidi="fa-IR"/>
+        </w:rPr>
+        <w:softHyphen/>
+      </w:r>
+      <w:r>
+        <w:rPr>
+          <w:rFonts w:cs="B Nazanin" w:hint="cs"/>
+          <w:sz w:val="28"/>
+          <w:szCs w:val="28"/>
+          <w:rtl/>
+          <w:lang w:bidi="fa-IR"/>
+        </w:rPr>
+        <w:t>اند. هم</w:t>
+      </w:r>
+      <w:r>
+        <w:rPr>
+          <w:rFonts w:cs="B Nazanin"/>
+          <w:sz w:val="28"/>
+          <w:szCs w:val="28"/>
+          <w:rtl/>
+          <w:lang w:bidi="fa-IR"/>
+        </w:rPr>
+        <w:softHyphen/>
+      </w:r>
+      <w:r>
+        <w:rPr>
+          <w:rFonts w:cs="B Nazanin" w:hint="cs"/>
+          <w:sz w:val="28"/>
+          <w:szCs w:val="28"/>
+          <w:rtl/>
+          <w:lang w:bidi="fa-IR"/>
+        </w:rPr>
+        <w:t xml:space="preserve">چنین متغیر </w:t>
+      </w:r>
+      <w:proofErr w:type="spellStart"/>
+      <w:r>
+        <w:rPr>
+          <w:rFonts w:cs="B Nazanin"/>
+          <w:sz w:val="28"/>
+          <w:szCs w:val="28"/>
+          <w:lang w:bidi="fa-IR"/>
+        </w:rPr>
+        <w:t>time_out</w:t>
+      </w:r>
+      <w:proofErr w:type="spellEnd"/>
+      <w:r>
+        <w:rPr>
+          <w:rFonts w:cs="B Nazanin" w:hint="cs"/>
+          <w:sz w:val="28"/>
+          <w:szCs w:val="28"/>
+          <w:rtl/>
+          <w:lang w:bidi="fa-IR"/>
+        </w:rPr>
+        <w:t xml:space="preserve"> نشان</w:t>
+      </w:r>
+      <w:r>
+        <w:rPr>
+          <w:rFonts w:cs="B Nazanin"/>
+          <w:sz w:val="28"/>
+          <w:szCs w:val="28"/>
+          <w:rtl/>
+          <w:lang w:bidi="fa-IR"/>
+        </w:rPr>
+        <w:softHyphen/>
+      </w:r>
+      <w:r>
+        <w:rPr>
+          <w:rFonts w:cs="B Nazanin" w:hint="cs"/>
+          <w:sz w:val="28"/>
+          <w:szCs w:val="28"/>
+          <w:rtl/>
+          <w:lang w:bidi="fa-IR"/>
+        </w:rPr>
+        <w:t xml:space="preserve">دهنده وضعیت </w:t>
+      </w:r>
+      <w:r>
+        <w:rPr>
+          <w:rFonts w:cs="B Nazanin"/>
+          <w:sz w:val="28"/>
+          <w:szCs w:val="28"/>
+          <w:lang w:bidi="fa-IR"/>
+        </w:rPr>
+        <w:t>timeout</w:t>
+      </w:r>
+      <w:r>
+        <w:rPr>
+          <w:rFonts w:cs="B Nazanin" w:hint="cs"/>
+          <w:sz w:val="28"/>
+          <w:szCs w:val="28"/>
+          <w:rtl/>
+          <w:lang w:bidi="fa-IR"/>
+        </w:rPr>
+        <w:t xml:space="preserve"> شدن درخواست را نشان می</w:t>
+      </w:r>
+      <w:r>
+        <w:rPr>
+          <w:rFonts w:cs="B Nazanin"/>
+          <w:sz w:val="28"/>
+          <w:szCs w:val="28"/>
+          <w:rtl/>
+          <w:lang w:bidi="fa-IR"/>
+        </w:rPr>
+        <w:softHyphen/>
+      </w:r>
+      <w:r>
+        <w:rPr>
+          <w:rFonts w:cs="B Nazanin" w:hint="cs"/>
+          <w:sz w:val="28"/>
+          <w:szCs w:val="28"/>
+          <w:rtl/>
+          <w:lang w:bidi="fa-IR"/>
+        </w:rPr>
+        <w:t xml:space="preserve">دهد. </w:t>
+      </w:r>
+    </w:p>
+    <w:p>
+      <w:pPr>
+        <w:bidi/>
+        <w:rPr>
+          <w:rFonts w:cs="B Nazanin"/>
+          <w:sz w:val="28"/>
+          <w:szCs w:val="28"/>
+          <w:rtl/>
+          <w:lang w:bidi="fa-IR"/>
+        </w:rPr>
+      </w:pPr>
+      <w:r>
+        <w:rPr>
+          <w:rFonts w:cs="B Nazanin"/>
+          <w:sz w:val="28"/>
+          <w:szCs w:val="28"/>
+          <w:rtl/>
+          <w:lang w:bidi="fa-IR"/>
+        </w:rPr>
+        <w:drawing>
+          <wp:anchor distT="0" distB="0" distL="114300" distR="114300" simplePos="0" relativeHeight="251666432" behindDoc="0" locked="0" layoutInCell="1" allowOverlap="1" wp14:anchorId="2791878F" wp14:editId="38600F1C">
+            <wp:simplePos x="0" y="0"/>
+            <wp:positionH relativeFrom="margin">
+              <wp:align>center</wp:align>
+            </wp:positionH>
+            <wp:positionV relativeFrom="paragraph">
+              <wp:posOffset>1180465</wp:posOffset>
+            </wp:positionV>
+            <wp:extent cx="2286198" cy="1524132"/>
+            <wp:effectExtent l="0" t="0" r="0" b="0"/>
+            <wp:wrapTopAndBottom/>
+            <wp:docPr id="11" name="Picture 11"/>
+            <wp:cNvGraphicFramePr>
+              <a:graphicFrameLocks xmlns:a="http://schemas.openxmlformats.org/drawingml/2006/main" noChangeAspect="1"/>
+            </wp:cNvGraphicFramePr>
+            <a:graphic xmlns:a="http://schemas.openxmlformats.org/drawingml/2006/main">
+              <a:graphicData uri="http://schemas.openxmlformats.org/drawingml/2006/picture">
+                <pic:pic xmlns:pic="http://schemas.openxmlformats.org/drawingml/2006/picture">
+                  <pic:nvPicPr>
+                    <pic:cNvPr id="1" name=""/>
+                    <pic:cNvPicPr/>
+                  </pic:nvPicPr>
+                  <pic:blipFill>
+                    <a:blip r:embed="rId17">
+                      <a:extLst>
+                        <a:ext uri="{28A0092B-C50C-407E-A947-70E740481C1C}">
+                          <a14:useLocalDpi xmlns:a14="http://schemas.microsoft.com/office/drawing/2010/main" val="0"/>
+                        </a:ext>
+                      </a:extLst>
+                    </a:blip>
+                    <a:stretch>
+                      <a:fillRect/>
+                    </a:stretch>
+                  </pic:blipFill>
+                  <pic:spPr>
+                    <a:xfrm>
+                      <a:off x="0" y="0"/>
+                      <a:ext cx="2286198" cy="1524132"/>
+                    </a:xfrm>
+                    <a:prstGeom prst="rect">
+                      <a:avLst/>
+                    </a:prstGeom>
+                  </pic:spPr>
+                </pic:pic>
+              </a:graphicData>
+            </a:graphic>
+          </wp:anchor>
+        </w:drawing>
+      </w:r>
+      <w:r>
+        <w:rPr>
+          <w:rFonts w:cs="B Nazanin" w:hint="cs"/>
+          <w:sz w:val="28"/>
+          <w:szCs w:val="28"/>
+          <w:rtl/>
+          <w:lang w:bidi="fa-IR"/>
+        </w:rPr>
+        <w:t>پس از اتمام سرویس</w:t>
+      </w:r>
+      <w:r>
+        <w:rPr>
+          <w:rFonts w:cs="B Nazanin"/>
+          <w:sz w:val="28"/>
+          <w:szCs w:val="28"/>
+          <w:rtl/>
+          <w:lang w:bidi="fa-IR"/>
+        </w:rPr>
+        <w:softHyphen/>
+      </w:r>
+      <w:r>
+        <w:rPr>
+          <w:rFonts w:cs="B Nazanin" w:hint="cs"/>
+          <w:sz w:val="28"/>
+          <w:szCs w:val="28"/>
+          <w:rtl/>
+          <w:lang w:bidi="fa-IR"/>
+        </w:rPr>
+        <w:t>دهی یکی از ماکروسرویس</w:t>
+      </w:r>
+      <w:r>
+        <w:rPr>
+          <w:rFonts w:cs="B Nazanin"/>
+          <w:sz w:val="28"/>
+          <w:szCs w:val="28"/>
+          <w:rtl/>
+          <w:lang w:bidi="fa-IR"/>
+        </w:rPr>
+        <w:softHyphen/>
+      </w:r>
+      <w:r>
+        <w:rPr>
+          <w:rFonts w:cs="B Nazanin" w:hint="cs"/>
+          <w:sz w:val="28"/>
+          <w:szCs w:val="28"/>
+          <w:rtl/>
+          <w:lang w:bidi="fa-IR"/>
+        </w:rPr>
+        <w:t xml:space="preserve">ها به هر درخواست، باید نوع ماکروسرویس بعدی مشخص شود. بدین منظور لیستی از </w:t>
+      </w:r>
+      <w:proofErr w:type="spellStart"/>
+      <w:r>
+        <w:rPr>
+          <w:rFonts w:cs="B Nazanin"/>
+          <w:sz w:val="28"/>
+          <w:szCs w:val="28"/>
+          <w:lang w:bidi="fa-IR"/>
+        </w:rPr>
+        <w:t>ServiceType</w:t>
+      </w:r>
+      <w:proofErr w:type="spellEnd"/>
+      <w:r>
+        <w:rPr>
+          <w:rFonts w:cs="B Nazanin" w:hint="cs"/>
+          <w:sz w:val="28"/>
+          <w:szCs w:val="28"/>
+          <w:rtl/>
+          <w:lang w:bidi="fa-IR"/>
+        </w:rPr>
+        <w:t xml:space="preserve"> ها در هر درخواست نگهداری می</w:t>
+      </w:r>
+      <w:r>
+        <w:rPr>
+          <w:rFonts w:cs="B Nazanin"/>
+          <w:sz w:val="28"/>
+          <w:szCs w:val="28"/>
+          <w:rtl/>
+          <w:lang w:bidi="fa-IR"/>
+        </w:rPr>
+        <w:softHyphen/>
+      </w:r>
+      <w:r>
+        <w:rPr>
+          <w:rFonts w:cs="B Nazanin" w:hint="cs"/>
+          <w:sz w:val="28"/>
+          <w:szCs w:val="28"/>
+          <w:rtl/>
+          <w:lang w:bidi="fa-IR"/>
+        </w:rPr>
+        <w:t xml:space="preserve">شود(متغیر </w:t>
+      </w:r>
+      <w:r>
+        <w:rPr>
+          <w:rFonts w:cs="B Nazanin"/>
+          <w:sz w:val="28"/>
+          <w:szCs w:val="28"/>
+          <w:lang w:bidi="fa-IR"/>
+        </w:rPr>
+        <w:t>chain</w:t>
+      </w:r>
+      <w:r>
+        <w:rPr>
+          <w:rFonts w:cs="B Nazanin" w:hint="cs"/>
+          <w:sz w:val="28"/>
+          <w:szCs w:val="28"/>
+          <w:rtl/>
+          <w:lang w:bidi="fa-IR"/>
+        </w:rPr>
+        <w:t>) که می</w:t>
+      </w:r>
+      <w:r>
+        <w:rPr>
+          <w:rFonts w:cs="B Nazanin"/>
+          <w:sz w:val="28"/>
+          <w:szCs w:val="28"/>
+          <w:rtl/>
+          <w:lang w:bidi="fa-IR"/>
+        </w:rPr>
+        <w:softHyphen/>
+      </w:r>
+      <w:r>
+        <w:rPr>
+          <w:rFonts w:cs="B Nazanin" w:hint="cs"/>
+          <w:sz w:val="28"/>
+          <w:szCs w:val="28"/>
+          <w:rtl/>
+          <w:lang w:bidi="fa-IR"/>
+        </w:rPr>
+        <w:t>توان به کمک متد زیر مقصد بعدی را مشخص کرد:</w:t>
+      </w:r>
+    </w:p>
+    <w:p>
+      <w:pPr>
+        <w:bidi/>
+        <w:rPr>
+          <w:rFonts w:cs="B Nazanin" w:hint="cs"/>
+          <w:sz w:val="28"/>
+          <w:szCs w:val="28"/>
+          <w:rtl/>
+          <w:lang w:bidi="fa-IR"/>
+        </w:rPr>
+      </w:pPr>
+    </w:p>
+    <w:p>
+      <w:pPr>
+        <w:bidi/>
+        <w:rPr>
+          <w:rFonts w:cs="B Nazanin"/>
+          <w:sz w:val="28"/>
+          <w:szCs w:val="28"/>
+          <w:rtl/>
+          <w:lang w:bidi="fa-IR"/>
+        </w:rPr>
+      </w:pPr>
+    </w:p>
+    <w:p>
+      <w:pPr>
+        <w:bidi/>
+        <w:rPr>
+          <w:rFonts w:cs="B Nazanin"/>
+          <w:sz w:val="28"/>
+          <w:szCs w:val="28"/>
+          <w:rtl/>
+          <w:lang w:bidi="fa-IR"/>
+        </w:rPr>
+      </w:pPr>
+      <w:r>
+        <w:rPr>
+          <w:rFonts w:cs="B Nazanin" w:hint="cs"/>
+          <w:sz w:val="28"/>
+          <w:szCs w:val="28"/>
+          <w:rtl/>
+          <w:lang w:bidi="fa-IR"/>
+        </w:rPr>
+        <w:lastRenderedPageBreak/>
+        <w:t>برای مدیریت انواع درخواست</w:t>
+      </w:r>
+      <w:r>
+        <w:rPr>
+          <w:rFonts w:cs="B Nazanin"/>
+          <w:sz w:val="28"/>
+          <w:szCs w:val="28"/>
+          <w:rtl/>
+          <w:lang w:bidi="fa-IR"/>
+        </w:rPr>
+        <w:softHyphen/>
+      </w:r>
+      <w:r>
+        <w:rPr>
+          <w:rFonts w:cs="B Nazanin" w:hint="cs"/>
+          <w:sz w:val="28"/>
+          <w:szCs w:val="28"/>
+          <w:rtl/>
+          <w:lang w:bidi="fa-IR"/>
+        </w:rPr>
+        <w:t>ها و ماکروسرویس</w:t>
+      </w:r>
+      <w:r>
+        <w:rPr>
+          <w:rFonts w:cs="B Nazanin"/>
+          <w:sz w:val="28"/>
+          <w:szCs w:val="28"/>
+          <w:rtl/>
+          <w:lang w:bidi="fa-IR"/>
+        </w:rPr>
+        <w:softHyphen/>
+      </w:r>
+      <w:r>
+        <w:rPr>
+          <w:rFonts w:cs="B Nazanin" w:hint="cs"/>
+          <w:sz w:val="28"/>
+          <w:szCs w:val="28"/>
+          <w:rtl/>
+          <w:lang w:bidi="fa-IR"/>
+        </w:rPr>
+        <w:t>های متناظر از یک دیکشنری به صورت زیر استفاده شده است.</w:t>
+      </w:r>
+    </w:p>
+    <w:p>
+      <w:pPr>
+        <w:bidi/>
+        <w:rPr>
+          <w:rFonts w:cs="B Nazanin"/>
+          <w:sz w:val="28"/>
+          <w:szCs w:val="28"/>
+          <w:rtl/>
+          <w:lang w:bidi="fa-IR"/>
+        </w:rPr>
+      </w:pPr>
+      <w:r>
+        <w:rPr>
+          <w:rFonts w:cs="B Nazanin"/>
+          <w:sz w:val="28"/>
+          <w:szCs w:val="28"/>
+          <w:rtl/>
+          <w:lang w:bidi="fa-IR"/>
+        </w:rPr>
+        <w:drawing>
+          <wp:inline distT="0" distB="0" distL="0" distR="0" wp14:anchorId="63B87166" wp14:editId="13C48987">
+            <wp:extent cx="5943600" cy="2018665"/>
+            <wp:effectExtent l="0" t="0" r="0" b="635"/>
+            <wp:docPr id="12" name="Picture 12"/>
+            <wp:cNvGraphicFramePr>
+              <a:graphicFrameLocks xmlns:a="http://schemas.openxmlformats.org/drawingml/2006/main" noChangeAspect="1"/>
+            </wp:cNvGraphicFramePr>
+            <a:graphic xmlns:a="http://schemas.openxmlformats.org/drawingml/2006/main">
+              <a:graphicData uri="http://schemas.openxmlformats.org/drawingml/2006/picture">
+                <pic:pic xmlns:pic="http://schemas.openxmlformats.org/drawingml/2006/picture">
+                  <pic:nvPicPr>
+                    <pic:cNvPr id="1" name=""/>
+                    <pic:cNvPicPr/>
+                  </pic:nvPicPr>
+                  <pic:blipFill>
+                    <a:blip r:embed="rId18"/>
+                    <a:stretch>
+                      <a:fillRect/>
+                    </a:stretch>
+                  </pic:blipFill>
+                  <pic:spPr>
+                    <a:xfrm>
+                      <a:off x="0" y="0"/>
+                      <a:ext cx="5943600" cy="2018665"/>
+                    </a:xfrm>
+                    <a:prstGeom prst="rect">
+                      <a:avLst/>
+                    </a:prstGeom>
+                  </pic:spPr>
+                </pic:pic>
+              </a:graphicData>
+            </a:graphic>
+          </wp:inline>
+        </w:drawing>
+      </w:r>
+    </w:p>
+    <w:p>
+      <w:pPr>
+        <w:bidi/>
+        <w:rPr>
+          <w:rFonts w:cs="B Nazanin" w:hint="cs"/>
+          <w:sz w:val="28"/>
+          <w:szCs w:val="28"/>
+          <w:rtl/>
+          <w:lang w:bidi="fa-IR"/>
+        </w:rPr>
+      </w:pPr>
     </w:p>
     <w:p>
       <w:pPr>

</xml_diff>

<commit_message>
Add Microservice to report
</commit_message>
<xml_diff>
--- a/report/report.docx
+++ b/report/report.docx
@@ -3966,10 +3966,9 @@
       <w:pPr>
         <w:bidi/>
         <w:rPr>
-          <w:rFonts w:cs="B Nazanin" w:hint="cs"/>
-          <w:sz w:val="28"/>
-          <w:szCs w:val="28"/>
-          <w:rtl/>
+          <w:rFonts w:cs="B Nazanin"/>
+          <w:sz w:val="28"/>
+          <w:szCs w:val="28"/>
           <w:lang w:bidi="fa-IR"/>
         </w:rPr>
       </w:pPr>
@@ -3990,6 +3989,1169 @@
           <w:lang w:bidi="fa-IR"/>
         </w:rPr>
         <w:t>Micro-Service</w:t>
+      </w:r>
+    </w:p>
+    <w:p>
+      <w:pPr>
+        <w:bidi/>
+        <w:rPr>
+          <w:rFonts w:cs="B Nazanin"/>
+          <w:sz w:val="28"/>
+          <w:szCs w:val="28"/>
+          <w:rtl/>
+          <w:lang w:bidi="fa-IR"/>
+        </w:rPr>
+      </w:pPr>
+      <w:r>
+        <w:rPr>
+          <w:rFonts w:cs="B Nazanin" w:hint="cs"/>
+          <w:sz w:val="28"/>
+          <w:szCs w:val="28"/>
+          <w:rtl/>
+          <w:lang w:bidi="fa-IR"/>
+        </w:rPr>
+        <w:t>هر نمونه از این کلاس نشان</w:t>
+      </w:r>
+      <w:r>
+        <w:rPr>
+          <w:rFonts w:cs="B Nazanin"/>
+          <w:sz w:val="28"/>
+          <w:szCs w:val="28"/>
+          <w:rtl/>
+          <w:lang w:bidi="fa-IR"/>
+        </w:rPr>
+        <w:softHyphen/>
+      </w:r>
+      <w:r>
+        <w:rPr>
+          <w:rFonts w:cs="B Nazanin" w:hint="cs"/>
+          <w:sz w:val="28"/>
+          <w:szCs w:val="28"/>
+          <w:rtl/>
+          <w:lang w:bidi="fa-IR"/>
+        </w:rPr>
+        <w:t>دهنده یکی از ماکروسرویس</w:t>
+      </w:r>
+      <w:r>
+        <w:rPr>
+          <w:rFonts w:cs="B Nazanin"/>
+          <w:sz w:val="28"/>
+          <w:szCs w:val="28"/>
+          <w:rtl/>
+          <w:lang w:bidi="fa-IR"/>
+        </w:rPr>
+        <w:softHyphen/>
+      </w:r>
+      <w:r>
+        <w:rPr>
+          <w:rFonts w:cs="B Nazanin" w:hint="cs"/>
+          <w:sz w:val="28"/>
+          <w:szCs w:val="28"/>
+          <w:rtl/>
+          <w:lang w:bidi="fa-IR"/>
+        </w:rPr>
+        <w:t>های موجود در سیستم است و شامل موارد زیر می</w:t>
+      </w:r>
+      <w:r>
+        <w:rPr>
+          <w:rFonts w:cs="B Nazanin"/>
+          <w:sz w:val="28"/>
+          <w:szCs w:val="28"/>
+          <w:rtl/>
+          <w:lang w:bidi="fa-IR"/>
+        </w:rPr>
+        <w:softHyphen/>
+      </w:r>
+      <w:r>
+        <w:rPr>
+          <w:rFonts w:cs="B Nazanin" w:hint="cs"/>
+          <w:sz w:val="28"/>
+          <w:szCs w:val="28"/>
+          <w:rtl/>
+          <w:lang w:bidi="fa-IR"/>
+        </w:rPr>
+        <w:t>شود:</w:t>
+      </w:r>
+    </w:p>
+    <w:p>
+      <w:pPr>
+        <w:pStyle w:val="ListParagraph"/>
+        <w:numPr>
+          <w:ilvl w:val="0"/>
+          <w:numId w:val="16"/>
+        </w:numPr>
+        <w:bidi/>
+        <w:rPr>
+          <w:rFonts w:cs="B Nazanin"/>
+          <w:sz w:val="28"/>
+          <w:szCs w:val="28"/>
+          <w:lang w:bidi="fa-IR"/>
+        </w:rPr>
+      </w:pPr>
+      <w:r>
+        <w:rPr>
+          <w:rFonts w:cs="B Nazanin" w:hint="cs"/>
+          <w:b/>
+          <w:bCs/>
+          <w:sz w:val="28"/>
+          <w:szCs w:val="28"/>
+          <w:rtl/>
+          <w:lang w:bidi="fa-IR"/>
+        </w:rPr>
+        <w:t>صف درخواست</w:t>
+      </w:r>
+      <w:r>
+        <w:rPr>
+          <w:rFonts w:cs="B Nazanin"/>
+          <w:b/>
+          <w:bCs/>
+          <w:sz w:val="28"/>
+          <w:szCs w:val="28"/>
+          <w:rtl/>
+          <w:lang w:bidi="fa-IR"/>
+        </w:rPr>
+        <w:softHyphen/>
+      </w:r>
+      <w:r>
+        <w:rPr>
+          <w:rFonts w:cs="B Nazanin" w:hint="cs"/>
+          <w:b/>
+          <w:bCs/>
+          <w:sz w:val="28"/>
+          <w:szCs w:val="28"/>
+          <w:rtl/>
+          <w:lang w:bidi="fa-IR"/>
+        </w:rPr>
+        <w:t>ها</w:t>
+      </w:r>
+    </w:p>
+    <w:p>
+      <w:pPr>
+        <w:pStyle w:val="ListParagraph"/>
+        <w:numPr>
+          <w:ilvl w:val="0"/>
+          <w:numId w:val="16"/>
+        </w:numPr>
+        <w:bidi/>
+        <w:rPr>
+          <w:rFonts w:cs="B Nazanin"/>
+          <w:sz w:val="28"/>
+          <w:szCs w:val="28"/>
+          <w:lang w:bidi="fa-IR"/>
+        </w:rPr>
+      </w:pPr>
+      <w:r>
+        <w:rPr>
+          <w:rFonts w:cs="B Nazanin" w:hint="cs"/>
+          <w:b/>
+          <w:bCs/>
+          <w:sz w:val="28"/>
+          <w:szCs w:val="28"/>
+          <w:rtl/>
+          <w:lang w:bidi="fa-IR"/>
+        </w:rPr>
+        <w:t>نوع ماکروسرویس</w:t>
+      </w:r>
+    </w:p>
+    <w:p>
+      <w:pPr>
+        <w:pStyle w:val="ListParagraph"/>
+        <w:numPr>
+          <w:ilvl w:val="0"/>
+          <w:numId w:val="16"/>
+        </w:numPr>
+        <w:bidi/>
+        <w:jc w:val="both"/>
+        <w:rPr>
+          <w:rFonts w:cs="B Nazanin"/>
+          <w:sz w:val="28"/>
+          <w:szCs w:val="28"/>
+          <w:lang w:bidi="fa-IR"/>
+        </w:rPr>
+      </w:pPr>
+      <w:r>
+        <w:rPr>
+          <w:rFonts w:cs="B Nazanin" w:hint="cs"/>
+          <w:b/>
+          <w:bCs/>
+          <w:sz w:val="28"/>
+          <w:szCs w:val="28"/>
+          <w:rtl/>
+          <w:lang w:bidi="fa-IR"/>
+        </w:rPr>
+        <w:t>ماکرو</w:t>
+      </w:r>
+      <w:r>
+        <w:rPr>
+          <w:rFonts w:cs="B Nazanin"/>
+          <w:b/>
+          <w:bCs/>
+          <w:sz w:val="28"/>
+          <w:szCs w:val="28"/>
+          <w:rtl/>
+          <w:lang w:bidi="fa-IR"/>
+        </w:rPr>
+        <w:softHyphen/>
+      </w:r>
+      <w:r>
+        <w:rPr>
+          <w:rFonts w:cs="B Nazanin" w:hint="cs"/>
+          <w:b/>
+          <w:bCs/>
+          <w:sz w:val="28"/>
+          <w:szCs w:val="28"/>
+          <w:rtl/>
+          <w:lang w:bidi="fa-IR"/>
+        </w:rPr>
+        <w:t>سرویس</w:t>
+      </w:r>
+      <w:r>
+        <w:rPr>
+          <w:rFonts w:cs="B Nazanin"/>
+          <w:b/>
+          <w:bCs/>
+          <w:sz w:val="28"/>
+          <w:szCs w:val="28"/>
+          <w:rtl/>
+          <w:lang w:bidi="fa-IR"/>
+        </w:rPr>
+        <w:softHyphen/>
+      </w:r>
+      <w:r>
+        <w:rPr>
+          <w:rFonts w:cs="B Nazanin" w:hint="cs"/>
+          <w:b/>
+          <w:bCs/>
+          <w:sz w:val="28"/>
+          <w:szCs w:val="28"/>
+          <w:rtl/>
+          <w:lang w:bidi="fa-IR"/>
+        </w:rPr>
+        <w:t>هایی که درخواست از این ماکروسرویس</w:t>
+      </w:r>
+      <w:r>
+        <w:rPr>
+          <w:rFonts w:cs="B Nazanin"/>
+          <w:b/>
+          <w:bCs/>
+          <w:sz w:val="28"/>
+          <w:szCs w:val="28"/>
+          <w:rtl/>
+          <w:lang w:bidi="fa-IR"/>
+        </w:rPr>
+        <w:softHyphen/>
+      </w:r>
+      <w:r>
+        <w:rPr>
+          <w:rFonts w:cs="B Nazanin" w:hint="cs"/>
+          <w:b/>
+          <w:bCs/>
+          <w:sz w:val="28"/>
+          <w:szCs w:val="28"/>
+          <w:rtl/>
+          <w:lang w:bidi="fa-IR"/>
+        </w:rPr>
+        <w:t xml:space="preserve"> می</w:t>
+      </w:r>
+      <w:r>
+        <w:rPr>
+          <w:rFonts w:cs="B Nazanin"/>
+          <w:b/>
+          <w:bCs/>
+          <w:sz w:val="28"/>
+          <w:szCs w:val="28"/>
+          <w:rtl/>
+          <w:lang w:bidi="fa-IR"/>
+        </w:rPr>
+        <w:softHyphen/>
+      </w:r>
+      <w:r>
+        <w:rPr>
+          <w:rFonts w:cs="B Nazanin" w:hint="cs"/>
+          <w:b/>
+          <w:bCs/>
+          <w:sz w:val="28"/>
+          <w:szCs w:val="28"/>
+          <w:rtl/>
+          <w:lang w:bidi="fa-IR"/>
+        </w:rPr>
+        <w:t>تواند به آنها منتقل شود</w:t>
+      </w:r>
+    </w:p>
+    <w:p>
+      <w:pPr>
+        <w:pStyle w:val="ListParagraph"/>
+        <w:numPr>
+          <w:ilvl w:val="0"/>
+          <w:numId w:val="16"/>
+        </w:numPr>
+        <w:bidi/>
+        <w:jc w:val="both"/>
+        <w:rPr>
+          <w:rFonts w:cs="B Nazanin"/>
+          <w:sz w:val="28"/>
+          <w:szCs w:val="28"/>
+          <w:lang w:bidi="fa-IR"/>
+        </w:rPr>
+      </w:pPr>
+      <w:r>
+        <w:rPr>
+          <w:rFonts w:cs="B Nazanin" w:hint="cs"/>
+          <w:b/>
+          <w:bCs/>
+          <w:sz w:val="28"/>
+          <w:szCs w:val="28"/>
+          <w:rtl/>
+          <w:lang w:bidi="fa-IR"/>
+        </w:rPr>
+        <w:t>تعداد و لیستی از نمونه سرویس</w:t>
+      </w:r>
+      <w:r>
+        <w:rPr>
+          <w:rFonts w:cs="B Nazanin"/>
+          <w:b/>
+          <w:bCs/>
+          <w:sz w:val="28"/>
+          <w:szCs w:val="28"/>
+          <w:rtl/>
+          <w:lang w:bidi="fa-IR"/>
+        </w:rPr>
+        <w:softHyphen/>
+      </w:r>
+      <w:r>
+        <w:rPr>
+          <w:rFonts w:cs="B Nazanin" w:hint="cs"/>
+          <w:b/>
+          <w:bCs/>
+          <w:sz w:val="28"/>
+          <w:szCs w:val="28"/>
+          <w:rtl/>
+          <w:lang w:bidi="fa-IR"/>
+        </w:rPr>
+        <w:t>ها</w:t>
+      </w:r>
+    </w:p>
+    <w:p>
+      <w:pPr>
+        <w:pStyle w:val="ListParagraph"/>
+        <w:numPr>
+          <w:ilvl w:val="0"/>
+          <w:numId w:val="16"/>
+        </w:numPr>
+        <w:bidi/>
+        <w:jc w:val="both"/>
+        <w:rPr>
+          <w:rFonts w:cs="B Nazanin"/>
+          <w:sz w:val="28"/>
+          <w:szCs w:val="28"/>
+          <w:lang w:bidi="fa-IR"/>
+        </w:rPr>
+      </w:pPr>
+      <w:r>
+        <w:rPr>
+          <w:rFonts w:cs="B Nazanin" w:hint="cs"/>
+          <w:b/>
+          <w:bCs/>
+          <w:sz w:val="28"/>
+          <w:szCs w:val="28"/>
+          <w:rtl/>
+          <w:lang w:bidi="fa-IR"/>
+        </w:rPr>
+        <w:t>لیستی حاوی طول صف که در طول زمان به روزرسانی شده و برای تحلیل نتایج کاربرد دارد.</w:t>
+      </w:r>
+    </w:p>
+    <w:p>
+      <w:pPr>
+        <w:bidi/>
+        <w:ind w:left="360"/>
+        <w:jc w:val="both"/>
+        <w:rPr>
+          <w:rFonts w:cs="B Nazanin"/>
+          <w:sz w:val="28"/>
+          <w:szCs w:val="28"/>
+          <w:rtl/>
+          <w:lang w:bidi="fa-IR"/>
+        </w:rPr>
+      </w:pPr>
+      <w:r>
+        <w:rPr>
+          <w:rFonts w:cs="B Nazanin"/>
+          <w:sz w:val="28"/>
+          <w:szCs w:val="28"/>
+          <w:rtl/>
+          <w:lang w:bidi="fa-IR"/>
+        </w:rPr>
+        <w:drawing>
+          <wp:anchor distT="0" distB="0" distL="114300" distR="114300" simplePos="0" relativeHeight="251667456" behindDoc="0" locked="0" layoutInCell="1" allowOverlap="1" wp14:anchorId="57D85D1B" wp14:editId="6A32DAAF">
+            <wp:simplePos x="0" y="0"/>
+            <wp:positionH relativeFrom="column">
+              <wp:posOffset>65042</wp:posOffset>
+            </wp:positionH>
+            <wp:positionV relativeFrom="paragraph">
+              <wp:posOffset>188141</wp:posOffset>
+            </wp:positionV>
+            <wp:extent cx="5943600" cy="2732405"/>
+            <wp:effectExtent l="0" t="0" r="0" b="0"/>
+            <wp:wrapTopAndBottom/>
+            <wp:docPr id="13" name="Picture 13"/>
+            <wp:cNvGraphicFramePr>
+              <a:graphicFrameLocks xmlns:a="http://schemas.openxmlformats.org/drawingml/2006/main" noChangeAspect="1"/>
+            </wp:cNvGraphicFramePr>
+            <a:graphic xmlns:a="http://schemas.openxmlformats.org/drawingml/2006/main">
+              <a:graphicData uri="http://schemas.openxmlformats.org/drawingml/2006/picture">
+                <pic:pic xmlns:pic="http://schemas.openxmlformats.org/drawingml/2006/picture">
+                  <pic:nvPicPr>
+                    <pic:cNvPr id="1" name=""/>
+                    <pic:cNvPicPr/>
+                  </pic:nvPicPr>
+                  <pic:blipFill>
+                    <a:blip r:embed="rId19">
+                      <a:extLst>
+                        <a:ext uri="{28A0092B-C50C-407E-A947-70E740481C1C}">
+                          <a14:useLocalDpi xmlns:a14="http://schemas.microsoft.com/office/drawing/2010/main" val="0"/>
+                        </a:ext>
+                      </a:extLst>
+                    </a:blip>
+                    <a:stretch>
+                      <a:fillRect/>
+                    </a:stretch>
+                  </pic:blipFill>
+                  <pic:spPr>
+                    <a:xfrm>
+                      <a:off x="0" y="0"/>
+                      <a:ext cx="5943600" cy="2732405"/>
+                    </a:xfrm>
+                    <a:prstGeom prst="rect">
+                      <a:avLst/>
+                    </a:prstGeom>
+                  </pic:spPr>
+                </pic:pic>
+              </a:graphicData>
+            </a:graphic>
+          </wp:anchor>
+        </w:drawing>
+      </w:r>
+    </w:p>
+    <w:p>
+      <w:pPr>
+        <w:bidi/>
+        <w:ind w:left="360"/>
+        <w:jc w:val="both"/>
+        <w:rPr>
+          <w:rFonts w:cs="B Nazanin"/>
+          <w:sz w:val="28"/>
+          <w:szCs w:val="28"/>
+          <w:rtl/>
+          <w:lang w:bidi="fa-IR"/>
+        </w:rPr>
+      </w:pPr>
+      <w:r>
+        <w:rPr>
+          <w:rFonts w:cs="B Nazanin" w:hint="cs"/>
+          <w:sz w:val="28"/>
+          <w:szCs w:val="28"/>
+          <w:rtl/>
+          <w:lang w:bidi="fa-IR"/>
+        </w:rPr>
+        <w:lastRenderedPageBreak/>
+        <w:t>این کلاس هم</w:t>
+      </w:r>
+      <w:r>
+        <w:rPr>
+          <w:rFonts w:cs="B Nazanin"/>
+          <w:sz w:val="28"/>
+          <w:szCs w:val="28"/>
+          <w:rtl/>
+          <w:lang w:bidi="fa-IR"/>
+        </w:rPr>
+        <w:softHyphen/>
+      </w:r>
+      <w:r>
+        <w:rPr>
+          <w:rFonts w:cs="B Nazanin" w:hint="cs"/>
+          <w:sz w:val="28"/>
+          <w:szCs w:val="28"/>
+          <w:rtl/>
+          <w:lang w:bidi="fa-IR"/>
+        </w:rPr>
+        <w:t>چنین دو وظیفه مهم دارد که در هر واحد زمانی به ترتیب زیر اجرا می</w:t>
+      </w:r>
+      <w:r>
+        <w:rPr>
+          <w:rFonts w:cs="B Nazanin"/>
+          <w:sz w:val="28"/>
+          <w:szCs w:val="28"/>
+          <w:rtl/>
+          <w:lang w:bidi="fa-IR"/>
+        </w:rPr>
+        <w:softHyphen/>
+      </w:r>
+      <w:r>
+        <w:rPr>
+          <w:rFonts w:cs="B Nazanin" w:hint="cs"/>
+          <w:sz w:val="28"/>
+          <w:szCs w:val="28"/>
+          <w:rtl/>
+          <w:lang w:bidi="fa-IR"/>
+        </w:rPr>
+        <w:t>شوند:</w:t>
+      </w:r>
+    </w:p>
+    <w:p>
+      <w:pPr>
+        <w:pStyle w:val="ListParagraph"/>
+        <w:numPr>
+          <w:ilvl w:val="0"/>
+          <w:numId w:val="17"/>
+        </w:numPr>
+        <w:bidi/>
+        <w:jc w:val="both"/>
+        <w:rPr>
+          <w:rFonts w:cs="B Nazanin"/>
+          <w:sz w:val="28"/>
+          <w:szCs w:val="28"/>
+          <w:lang w:bidi="fa-IR"/>
+        </w:rPr>
+      </w:pPr>
+      <w:r>
+        <w:rPr>
+          <w:rFonts w:cs="B Nazanin" w:hint="cs"/>
+          <w:b/>
+          <w:bCs/>
+          <w:sz w:val="28"/>
+          <w:szCs w:val="28"/>
+          <w:rtl/>
+          <w:lang w:bidi="fa-IR"/>
+        </w:rPr>
+        <w:t xml:space="preserve">به روزرسانی </w:t>
+      </w:r>
+      <w:r>
+        <w:rPr>
+          <w:rFonts w:cs="B Nazanin"/>
+          <w:b/>
+          <w:bCs/>
+          <w:sz w:val="28"/>
+          <w:szCs w:val="28"/>
+          <w:lang w:bidi="fa-IR"/>
+        </w:rPr>
+        <w:t>instance</w:t>
+      </w:r>
+      <w:r>
+        <w:rPr>
+          <w:rFonts w:cs="B Nazanin" w:hint="cs"/>
+          <w:b/>
+          <w:bCs/>
+          <w:sz w:val="28"/>
+          <w:szCs w:val="28"/>
+          <w:rtl/>
+          <w:lang w:bidi="fa-IR"/>
+        </w:rPr>
+        <w:t>ها:</w:t>
+      </w:r>
+    </w:p>
+    <w:p>
+      <w:pPr>
+        <w:bidi/>
+        <w:ind w:left="360"/>
+        <w:jc w:val="both"/>
+        <w:rPr>
+          <w:rFonts w:cs="B Nazanin"/>
+          <w:sz w:val="28"/>
+          <w:szCs w:val="28"/>
+          <w:rtl/>
+          <w:lang w:bidi="fa-IR"/>
+        </w:rPr>
+      </w:pPr>
+      <w:r>
+        <w:rPr>
+          <w:rFonts w:cs="B Nazanin"/>
+          <w:sz w:val="28"/>
+          <w:szCs w:val="28"/>
+          <w:rtl/>
+          <w:lang w:bidi="fa-IR"/>
+        </w:rPr>
+        <w:drawing>
+          <wp:anchor distT="0" distB="0" distL="114300" distR="114300" simplePos="0" relativeHeight="251668480" behindDoc="0" locked="0" layoutInCell="1" allowOverlap="1" wp14:anchorId="47E950B6" wp14:editId="68087D82">
+            <wp:simplePos x="0" y="0"/>
+            <wp:positionH relativeFrom="margin">
+              <wp:align>right</wp:align>
+            </wp:positionH>
+            <wp:positionV relativeFrom="paragraph">
+              <wp:posOffset>976811</wp:posOffset>
+            </wp:positionV>
+            <wp:extent cx="5943600" cy="1551940"/>
+            <wp:effectExtent l="0" t="0" r="0" b="0"/>
+            <wp:wrapTopAndBottom/>
+            <wp:docPr id="14" name="Picture 14"/>
+            <wp:cNvGraphicFramePr>
+              <a:graphicFrameLocks xmlns:a="http://schemas.openxmlformats.org/drawingml/2006/main" noChangeAspect="1"/>
+            </wp:cNvGraphicFramePr>
+            <a:graphic xmlns:a="http://schemas.openxmlformats.org/drawingml/2006/main">
+              <a:graphicData uri="http://schemas.openxmlformats.org/drawingml/2006/picture">
+                <pic:pic xmlns:pic="http://schemas.openxmlformats.org/drawingml/2006/picture">
+                  <pic:nvPicPr>
+                    <pic:cNvPr id="1" name=""/>
+                    <pic:cNvPicPr/>
+                  </pic:nvPicPr>
+                  <pic:blipFill>
+                    <a:blip r:embed="rId20">
+                      <a:extLst>
+                        <a:ext uri="{28A0092B-C50C-407E-A947-70E740481C1C}">
+                          <a14:useLocalDpi xmlns:a14="http://schemas.microsoft.com/office/drawing/2010/main" val="0"/>
+                        </a:ext>
+                      </a:extLst>
+                    </a:blip>
+                    <a:stretch>
+                      <a:fillRect/>
+                    </a:stretch>
+                  </pic:blipFill>
+                  <pic:spPr>
+                    <a:xfrm>
+                      <a:off x="0" y="0"/>
+                      <a:ext cx="5943600" cy="1551940"/>
+                    </a:xfrm>
+                    <a:prstGeom prst="rect">
+                      <a:avLst/>
+                    </a:prstGeom>
+                  </pic:spPr>
+                </pic:pic>
+              </a:graphicData>
+            </a:graphic>
+          </wp:anchor>
+        </w:drawing>
+      </w:r>
+      <w:r>
+        <w:rPr>
+          <w:rFonts w:cs="B Nazanin" w:hint="cs"/>
+          <w:sz w:val="28"/>
+          <w:szCs w:val="28"/>
+          <w:rtl/>
+          <w:lang w:bidi="fa-IR"/>
+        </w:rPr>
+        <w:t>در این مرحله وضعیت هر یک از نمونه</w:t>
+      </w:r>
+      <w:r>
+        <w:rPr>
+          <w:rFonts w:cs="B Nazanin"/>
+          <w:sz w:val="28"/>
+          <w:szCs w:val="28"/>
+          <w:rtl/>
+          <w:lang w:bidi="fa-IR"/>
+        </w:rPr>
+        <w:softHyphen/>
+      </w:r>
+      <w:r>
+        <w:rPr>
+          <w:rFonts w:cs="B Nazanin" w:hint="cs"/>
+          <w:sz w:val="28"/>
+          <w:szCs w:val="28"/>
+          <w:rtl/>
+          <w:lang w:bidi="fa-IR"/>
+        </w:rPr>
+        <w:t>های سرور چک می</w:t>
+      </w:r>
+      <w:r>
+        <w:rPr>
+          <w:rFonts w:cs="B Nazanin"/>
+          <w:sz w:val="28"/>
+          <w:szCs w:val="28"/>
+          <w:rtl/>
+          <w:lang w:bidi="fa-IR"/>
+        </w:rPr>
+        <w:softHyphen/>
+      </w:r>
+      <w:r>
+        <w:rPr>
+          <w:rFonts w:cs="B Nazanin" w:hint="cs"/>
+          <w:sz w:val="28"/>
+          <w:szCs w:val="28"/>
+          <w:rtl/>
+          <w:lang w:bidi="fa-IR"/>
+        </w:rPr>
+        <w:t xml:space="preserve">شود. اگر </w:t>
+      </w:r>
+      <w:r>
+        <w:rPr>
+          <w:rFonts w:cs="B Nazanin" w:hint="cs"/>
+          <w:sz w:val="28"/>
+          <w:szCs w:val="28"/>
+          <w:rtl/>
+          <w:lang w:bidi="fa-IR"/>
+        </w:rPr>
+        <w:t>زمان خدمت</w:t>
+      </w:r>
+      <w:r>
+        <w:rPr>
+          <w:rFonts w:cs="B Nazanin"/>
+          <w:sz w:val="28"/>
+          <w:szCs w:val="28"/>
+          <w:rtl/>
+          <w:lang w:bidi="fa-IR"/>
+        </w:rPr>
+        <w:softHyphen/>
+      </w:r>
+      <w:r>
+        <w:rPr>
+          <w:rFonts w:cs="B Nazanin" w:hint="cs"/>
+          <w:sz w:val="28"/>
+          <w:szCs w:val="28"/>
+          <w:rtl/>
+          <w:lang w:bidi="fa-IR"/>
+        </w:rPr>
+        <w:t>راسنی یک نمونه به پایان رسیده باشد، درخواست مورد خدمت</w:t>
+      </w:r>
+      <w:r>
+        <w:rPr>
+          <w:rFonts w:cs="B Nazanin"/>
+          <w:sz w:val="28"/>
+          <w:szCs w:val="28"/>
+          <w:rtl/>
+          <w:lang w:bidi="fa-IR"/>
+        </w:rPr>
+        <w:softHyphen/>
+      </w:r>
+      <w:r>
+        <w:rPr>
+          <w:rFonts w:cs="B Nazanin" w:hint="cs"/>
+          <w:sz w:val="28"/>
+          <w:szCs w:val="28"/>
+          <w:rtl/>
+          <w:lang w:bidi="fa-IR"/>
+        </w:rPr>
+        <w:t>رسانی دریافت شده، سپس بر اساس نوع آن به یکی از ماکروسرویس</w:t>
+      </w:r>
+      <w:r>
+        <w:rPr>
+          <w:rFonts w:cs="B Nazanin"/>
+          <w:sz w:val="28"/>
+          <w:szCs w:val="28"/>
+          <w:rtl/>
+          <w:lang w:bidi="fa-IR"/>
+        </w:rPr>
+        <w:softHyphen/>
+      </w:r>
+      <w:r>
+        <w:rPr>
+          <w:rFonts w:cs="B Nazanin" w:hint="cs"/>
+          <w:sz w:val="28"/>
+          <w:szCs w:val="28"/>
+          <w:rtl/>
+          <w:lang w:bidi="fa-IR"/>
+        </w:rPr>
+        <w:t>های بعدی منتقل می</w:t>
+      </w:r>
+      <w:r>
+        <w:rPr>
+          <w:rFonts w:cs="B Nazanin"/>
+          <w:sz w:val="28"/>
+          <w:szCs w:val="28"/>
+          <w:rtl/>
+          <w:lang w:bidi="fa-IR"/>
+        </w:rPr>
+        <w:softHyphen/>
+      </w:r>
+      <w:r>
+        <w:rPr>
+          <w:rFonts w:cs="B Nazanin" w:hint="cs"/>
+          <w:sz w:val="28"/>
+          <w:szCs w:val="28"/>
+          <w:rtl/>
+          <w:lang w:bidi="fa-IR"/>
+        </w:rPr>
+        <w:t>شود:</w:t>
+      </w:r>
+    </w:p>
+    <w:p>
+      <w:pPr>
+        <w:bidi/>
+        <w:ind w:left="360"/>
+        <w:jc w:val="both"/>
+        <w:rPr>
+          <w:rFonts w:cs="B Nazanin" w:hint="cs"/>
+          <w:sz w:val="28"/>
+          <w:szCs w:val="28"/>
+          <w:lang w:bidi="fa-IR"/>
+        </w:rPr>
+      </w:pPr>
+    </w:p>
+    <w:p>
+      <w:pPr>
+        <w:pStyle w:val="ListParagraph"/>
+        <w:numPr>
+          <w:ilvl w:val="0"/>
+          <w:numId w:val="17"/>
+        </w:numPr>
+        <w:bidi/>
+        <w:jc w:val="both"/>
+        <w:rPr>
+          <w:rFonts w:cs="B Nazanin"/>
+          <w:sz w:val="28"/>
+          <w:szCs w:val="28"/>
+          <w:lang w:bidi="fa-IR"/>
+        </w:rPr>
+      </w:pPr>
+      <w:r>
+        <w:rPr>
+          <w:rFonts w:cs="B Nazanin" w:hint="cs"/>
+          <w:b/>
+          <w:bCs/>
+          <w:sz w:val="28"/>
+          <w:szCs w:val="28"/>
+          <w:rtl/>
+          <w:lang w:bidi="fa-IR"/>
+        </w:rPr>
+        <w:t>پردازش صف درخواست</w:t>
+      </w:r>
+      <w:r>
+        <w:rPr>
+          <w:rFonts w:cs="B Nazanin"/>
+          <w:b/>
+          <w:bCs/>
+          <w:sz w:val="28"/>
+          <w:szCs w:val="28"/>
+          <w:rtl/>
+          <w:lang w:bidi="fa-IR"/>
+        </w:rPr>
+        <w:softHyphen/>
+      </w:r>
+      <w:r>
+        <w:rPr>
+          <w:rFonts w:cs="B Nazanin" w:hint="cs"/>
+          <w:b/>
+          <w:bCs/>
+          <w:sz w:val="28"/>
+          <w:szCs w:val="28"/>
+          <w:rtl/>
+          <w:lang w:bidi="fa-IR"/>
+        </w:rPr>
+        <w:t>ها</w:t>
+      </w:r>
+    </w:p>
+    <w:p>
+      <w:pPr>
+        <w:bidi/>
+        <w:ind w:left="360"/>
+        <w:jc w:val="both"/>
+        <w:rPr>
+          <w:rFonts w:cs="B Nazanin"/>
+          <w:sz w:val="28"/>
+          <w:szCs w:val="28"/>
+          <w:rtl/>
+          <w:lang w:bidi="fa-IR"/>
+        </w:rPr>
+      </w:pPr>
+      <w:r>
+        <w:rPr>
+          <w:rFonts w:cs="B Nazanin" w:hint="cs"/>
+          <w:sz w:val="28"/>
+          <w:szCs w:val="28"/>
+          <w:rtl/>
+          <w:lang w:bidi="fa-IR"/>
+        </w:rPr>
+        <w:t>در این مرحله ابتدا صف مربوطه و درخواست</w:t>
+      </w:r>
+      <w:r>
+        <w:rPr>
+          <w:rFonts w:cs="B Nazanin"/>
+          <w:sz w:val="28"/>
+          <w:szCs w:val="28"/>
+          <w:rtl/>
+          <w:lang w:bidi="fa-IR"/>
+        </w:rPr>
+        <w:softHyphen/>
+      </w:r>
+      <w:r>
+        <w:rPr>
+          <w:rFonts w:cs="B Nazanin" w:hint="cs"/>
+          <w:sz w:val="28"/>
+          <w:szCs w:val="28"/>
+          <w:rtl/>
+          <w:lang w:bidi="fa-IR"/>
+        </w:rPr>
+        <w:t>های آن به روز می</w:t>
+      </w:r>
+      <w:r>
+        <w:rPr>
+          <w:rFonts w:cs="B Nazanin"/>
+          <w:sz w:val="28"/>
+          <w:szCs w:val="28"/>
+          <w:rtl/>
+          <w:lang w:bidi="fa-IR"/>
+        </w:rPr>
+        <w:softHyphen/>
+      </w:r>
+      <w:r>
+        <w:rPr>
+          <w:rFonts w:cs="B Nazanin" w:hint="cs"/>
+          <w:sz w:val="28"/>
+          <w:szCs w:val="28"/>
+          <w:rtl/>
+          <w:lang w:bidi="fa-IR"/>
+        </w:rPr>
+        <w:t xml:space="preserve">شوند، سپس اگر نمونه </w:t>
+      </w:r>
+      <w:r>
+        <w:rPr>
+          <w:rFonts w:cs="B Nazanin"/>
+          <w:sz w:val="28"/>
+          <w:szCs w:val="28"/>
+          <w:lang w:bidi="fa-IR"/>
+        </w:rPr>
+        <w:t>idle</w:t>
+      </w:r>
+      <w:r>
+        <w:rPr>
+          <w:rFonts w:cs="B Nazanin" w:hint="cs"/>
+          <w:sz w:val="28"/>
+          <w:szCs w:val="28"/>
+          <w:rtl/>
+          <w:lang w:bidi="fa-IR"/>
+        </w:rPr>
+        <w:t>ی موجود بود، یک درخواست از صف حذف شده و به سرور مربوطه نگاشت می</w:t>
+      </w:r>
+      <w:r>
+        <w:rPr>
+          <w:rFonts w:cs="B Nazanin"/>
+          <w:sz w:val="28"/>
+          <w:szCs w:val="28"/>
+          <w:rtl/>
+          <w:lang w:bidi="fa-IR"/>
+        </w:rPr>
+        <w:softHyphen/>
+      </w:r>
+      <w:r>
+        <w:rPr>
+          <w:rFonts w:cs="B Nazanin" w:hint="cs"/>
+          <w:sz w:val="28"/>
+          <w:szCs w:val="28"/>
+          <w:rtl/>
+          <w:lang w:bidi="fa-IR"/>
+        </w:rPr>
+        <w:t>شود:</w:t>
+      </w:r>
+    </w:p>
+    <w:p>
+      <w:pPr>
+        <w:bidi/>
+        <w:ind w:left="360"/>
+        <w:jc w:val="both"/>
+        <w:rPr>
+          <w:rFonts w:cs="B Nazanin" w:hint="cs"/>
+          <w:sz w:val="28"/>
+          <w:szCs w:val="28"/>
+          <w:rtl/>
+          <w:lang w:bidi="fa-IR"/>
+        </w:rPr>
+      </w:pPr>
+      <w:r>
+        <w:rPr>
+          <w:rFonts w:cs="B Nazanin"/>
+          <w:sz w:val="28"/>
+          <w:szCs w:val="28"/>
+          <w:rtl/>
+          <w:lang w:bidi="fa-IR"/>
+        </w:rPr>
+        <w:drawing>
+          <wp:anchor distT="0" distB="0" distL="114300" distR="114300" simplePos="0" relativeHeight="251669504" behindDoc="0" locked="0" layoutInCell="1" allowOverlap="1" wp14:anchorId="2049C795" wp14:editId="21CB6CAB">
+            <wp:simplePos x="0" y="0"/>
+            <wp:positionH relativeFrom="margin">
+              <wp:align>right</wp:align>
+            </wp:positionH>
+            <wp:positionV relativeFrom="paragraph">
+              <wp:posOffset>553267</wp:posOffset>
+            </wp:positionV>
+            <wp:extent cx="5943600" cy="2105660"/>
+            <wp:effectExtent l="0" t="0" r="0" b="8890"/>
+            <wp:wrapTopAndBottom/>
+            <wp:docPr id="15" name="Picture 15"/>
+            <wp:cNvGraphicFramePr>
+              <a:graphicFrameLocks xmlns:a="http://schemas.openxmlformats.org/drawingml/2006/main" noChangeAspect="1"/>
+            </wp:cNvGraphicFramePr>
+            <a:graphic xmlns:a="http://schemas.openxmlformats.org/drawingml/2006/main">
+              <a:graphicData uri="http://schemas.openxmlformats.org/drawingml/2006/picture">
+                <pic:pic xmlns:pic="http://schemas.openxmlformats.org/drawingml/2006/picture">
+                  <pic:nvPicPr>
+                    <pic:cNvPr id="1" name=""/>
+                    <pic:cNvPicPr/>
+                  </pic:nvPicPr>
+                  <pic:blipFill>
+                    <a:blip r:embed="rId21">
+                      <a:extLst>
+                        <a:ext uri="{28A0092B-C50C-407E-A947-70E740481C1C}">
+                          <a14:useLocalDpi xmlns:a14="http://schemas.microsoft.com/office/drawing/2010/main" val="0"/>
+                        </a:ext>
+                      </a:extLst>
+                    </a:blip>
+                    <a:stretch>
+                      <a:fillRect/>
+                    </a:stretch>
+                  </pic:blipFill>
+                  <pic:spPr>
+                    <a:xfrm>
+                      <a:off x="0" y="0"/>
+                      <a:ext cx="5943600" cy="2105660"/>
+                    </a:xfrm>
+                    <a:prstGeom prst="rect">
+                      <a:avLst/>
+                    </a:prstGeom>
+                  </pic:spPr>
+                </pic:pic>
+              </a:graphicData>
+            </a:graphic>
+          </wp:anchor>
+        </w:drawing>
+      </w:r>
+    </w:p>
+    <w:p>
+      <w:pPr>
+        <w:bidi/>
+        <w:ind w:left="360"/>
+        <w:jc w:val="both"/>
+        <w:rPr>
+          <w:rFonts w:cs="B Nazanin"/>
+          <w:sz w:val="28"/>
+          <w:szCs w:val="28"/>
+          <w:rtl/>
+          <w:lang w:bidi="fa-IR"/>
+        </w:rPr>
+      </w:pPr>
+    </w:p>
+    <w:p>
+      <w:pPr>
+        <w:bidi/>
+        <w:jc w:val="both"/>
+        <w:rPr>
+          <w:rFonts w:cs="B Nazanin"/>
+          <w:sz w:val="28"/>
+          <w:szCs w:val="28"/>
+          <w:rtl/>
+          <w:lang w:bidi="fa-IR"/>
+        </w:rPr>
+      </w:pPr>
+      <w:r>
+        <w:rPr>
+          <w:rFonts w:cs="B Nazanin" w:hint="cs"/>
+          <w:sz w:val="28"/>
+          <w:szCs w:val="28"/>
+          <w:rtl/>
+          <w:lang w:bidi="fa-IR"/>
+        </w:rPr>
+        <w:t>در نهایت لازم است تا متد</w:t>
+      </w:r>
+      <w:r>
+        <w:rPr>
+          <w:rFonts w:cs="B Nazanin"/>
+          <w:sz w:val="28"/>
+          <w:szCs w:val="28"/>
+          <w:lang w:bidi="fa-IR"/>
+        </w:rPr>
+        <w:t xml:space="preserve"> update()</w:t>
+      </w:r>
+      <w:r>
+        <w:rPr>
+          <w:rFonts w:cs="B Nazanin" w:hint="cs"/>
+          <w:sz w:val="28"/>
+          <w:szCs w:val="28"/>
+          <w:rtl/>
+          <w:lang w:bidi="fa-IR"/>
+        </w:rPr>
+        <w:t xml:space="preserve"> در هر واحد زمانی شبیه</w:t>
+      </w:r>
+      <w:r>
+        <w:rPr>
+          <w:rFonts w:cs="B Nazanin"/>
+          <w:sz w:val="28"/>
+          <w:szCs w:val="28"/>
+          <w:rtl/>
+          <w:lang w:bidi="fa-IR"/>
+        </w:rPr>
+        <w:softHyphen/>
+      </w:r>
+      <w:r>
+        <w:rPr>
+          <w:rFonts w:cs="B Nazanin" w:hint="cs"/>
+          <w:sz w:val="28"/>
+          <w:szCs w:val="28"/>
+          <w:rtl/>
+          <w:lang w:bidi="fa-IR"/>
+        </w:rPr>
+        <w:t>ساز صدا زده شود:</w:t>
+      </w:r>
+    </w:p>
+    <w:p>
+      <w:pPr>
+        <w:bidi/>
+        <w:jc w:val="both"/>
+        <w:rPr>
+          <w:rFonts w:cs="B Nazanin" w:hint="cs"/>
+          <w:i/>
+          <w:iCs/>
+          <w:sz w:val="28"/>
+          <w:szCs w:val="28"/>
+          <w:rtl/>
+          <w:lang w:bidi="fa-IR"/>
+        </w:rPr>
+      </w:pPr>
+      <w:r>
+        <w:rPr>
+          <w:rFonts w:cs="B Nazanin"/>
+          <w:i/>
+          <w:iCs/>
+          <w:sz w:val="28"/>
+          <w:szCs w:val="28"/>
+          <w:rtl/>
+          <w:lang w:bidi="fa-IR"/>
+        </w:rPr>
+        <w:lastRenderedPageBreak/>
+        <w:drawing>
+          <wp:anchor distT="0" distB="0" distL="114300" distR="114300" simplePos="0" relativeHeight="251670528" behindDoc="0" locked="0" layoutInCell="1" allowOverlap="1" wp14:anchorId="1F557DA9" wp14:editId="0B0AFB26">
+            <wp:simplePos x="0" y="0"/>
+            <wp:positionH relativeFrom="margin">
+              <wp:align>right</wp:align>
+            </wp:positionH>
+            <wp:positionV relativeFrom="paragraph">
+              <wp:posOffset>272</wp:posOffset>
+            </wp:positionV>
+            <wp:extent cx="5943600" cy="1072515"/>
+            <wp:effectExtent l="0" t="0" r="0" b="0"/>
+            <wp:wrapTopAndBottom/>
+            <wp:docPr id="16" name="Picture 16" descr="Text&#10;&#10;Description automatically generated"/>
+            <wp:cNvGraphicFramePr>
+              <a:graphicFrameLocks xmlns:a="http://schemas.openxmlformats.org/drawingml/2006/main" noChangeAspect="1"/>
+            </wp:cNvGraphicFramePr>
+            <a:graphic xmlns:a="http://schemas.openxmlformats.org/drawingml/2006/main">
+              <a:graphicData uri="http://schemas.openxmlformats.org/drawingml/2006/picture">
+                <pic:pic xmlns:pic="http://schemas.openxmlformats.org/drawingml/2006/picture">
+                  <pic:nvPicPr>
+                    <pic:cNvPr id="16" name="Picture 16" descr="Text&#10;&#10;Description automatically generated"/>
+                    <pic:cNvPicPr/>
+                  </pic:nvPicPr>
+                  <pic:blipFill>
+                    <a:blip r:embed="rId22">
+                      <a:extLst>
+                        <a:ext uri="{28A0092B-C50C-407E-A947-70E740481C1C}">
+                          <a14:useLocalDpi xmlns:a14="http://schemas.microsoft.com/office/drawing/2010/main" val="0"/>
+                        </a:ext>
+                      </a:extLst>
+                    </a:blip>
+                    <a:stretch>
+                      <a:fillRect/>
+                    </a:stretch>
+                  </pic:blipFill>
+                  <pic:spPr>
+                    <a:xfrm>
+                      <a:off x="0" y="0"/>
+                      <a:ext cx="5943600" cy="1072515"/>
+                    </a:xfrm>
+                    <a:prstGeom prst="rect">
+                      <a:avLst/>
+                    </a:prstGeom>
+                  </pic:spPr>
+                </pic:pic>
+              </a:graphicData>
+            </a:graphic>
+          </wp:anchor>
+        </w:drawing>
       </w:r>
     </w:p>
     <w:p>
@@ -4401,6 +5563,95 @@
     </w:lvl>
   </w:abstractNum>
   <w:abstractNum w:abstractNumId="2" w15:restartNumberingAfterBreak="0">
+    <w:nsid w:val="0AF1751A"/>
+    <w:multiLevelType w:val="hybridMultilevel"/>
+    <w:tmpl w:val="FF1C62DE"/>
+    <w:lvl w:ilvl="0" w:tplc="A1467A7A">
+      <w:start w:val="1"/>
+      <w:numFmt w:val="decimal"/>
+      <w:lvlText w:val="%1."/>
+      <w:lvlJc w:val="left"/>
+      <w:pPr>
+        <w:ind w:left="720" w:hanging="360"/>
+      </w:pPr>
+      <w:rPr>
+        <w:rFonts w:hint="default"/>
+      </w:rPr>
+    </w:lvl>
+    <w:lvl w:ilvl="1" w:tplc="04090019" w:tentative="1">
+      <w:start w:val="1"/>
+      <w:numFmt w:val="lowerLetter"/>
+      <w:lvlText w:val="%2."/>
+      <w:lvlJc w:val="left"/>
+      <w:pPr>
+        <w:ind w:left="1440" w:hanging="360"/>
+      </w:pPr>
+    </w:lvl>
+    <w:lvl w:ilvl="2" w:tplc="0409001B" w:tentative="1">
+      <w:start w:val="1"/>
+      <w:numFmt w:val="lowerRoman"/>
+      <w:lvlText w:val="%3."/>
+      <w:lvlJc w:val="right"/>
+      <w:pPr>
+        <w:ind w:left="2160" w:hanging="180"/>
+      </w:pPr>
+    </w:lvl>
+    <w:lvl w:ilvl="3" w:tplc="0409000F" w:tentative="1">
+      <w:start w:val="1"/>
+      <w:numFmt w:val="decimal"/>
+      <w:lvlText w:val="%4."/>
+      <w:lvlJc w:val="left"/>
+      <w:pPr>
+        <w:ind w:left="2880" w:hanging="360"/>
+      </w:pPr>
+    </w:lvl>
+    <w:lvl w:ilvl="4" w:tplc="04090019" w:tentative="1">
+      <w:start w:val="1"/>
+      <w:numFmt w:val="lowerLetter"/>
+      <w:lvlText w:val="%5."/>
+      <w:lvlJc w:val="left"/>
+      <w:pPr>
+        <w:ind w:left="3600" w:hanging="360"/>
+      </w:pPr>
+    </w:lvl>
+    <w:lvl w:ilvl="5" w:tplc="0409001B" w:tentative="1">
+      <w:start w:val="1"/>
+      <w:numFmt w:val="lowerRoman"/>
+      <w:lvlText w:val="%6."/>
+      <w:lvlJc w:val="right"/>
+      <w:pPr>
+        <w:ind w:left="4320" w:hanging="180"/>
+      </w:pPr>
+    </w:lvl>
+    <w:lvl w:ilvl="6" w:tplc="0409000F" w:tentative="1">
+      <w:start w:val="1"/>
+      <w:numFmt w:val="decimal"/>
+      <w:lvlText w:val="%7."/>
+      <w:lvlJc w:val="left"/>
+      <w:pPr>
+        <w:ind w:left="5040" w:hanging="360"/>
+      </w:pPr>
+    </w:lvl>
+    <w:lvl w:ilvl="7" w:tplc="04090019" w:tentative="1">
+      <w:start w:val="1"/>
+      <w:numFmt w:val="lowerLetter"/>
+      <w:lvlText w:val="%8."/>
+      <w:lvlJc w:val="left"/>
+      <w:pPr>
+        <w:ind w:left="5760" w:hanging="360"/>
+      </w:pPr>
+    </w:lvl>
+    <w:lvl w:ilvl="8" w:tplc="0409001B" w:tentative="1">
+      <w:start w:val="1"/>
+      <w:numFmt w:val="lowerRoman"/>
+      <w:lvlText w:val="%9."/>
+      <w:lvlJc w:val="right"/>
+      <w:pPr>
+        <w:ind w:left="6480" w:hanging="180"/>
+      </w:pPr>
+    </w:lvl>
+  </w:abstractNum>
+  <w:abstractNum w:abstractNumId="3" w15:restartNumberingAfterBreak="0">
     <w:nsid w:val="0E975B98"/>
     <w:multiLevelType w:val="hybridMultilevel"/>
     <w:tmpl w:val="3EAE1A34"/>
@@ -4489,7 +5740,7 @@
       </w:pPr>
     </w:lvl>
   </w:abstractNum>
-  <w:abstractNum w:abstractNumId="3" w15:restartNumberingAfterBreak="0">
+  <w:abstractNum w:abstractNumId="4" w15:restartNumberingAfterBreak="0">
     <w:nsid w:val="22223145"/>
     <w:multiLevelType w:val="hybridMultilevel"/>
     <w:tmpl w:val="4232DE52"/>
@@ -4578,7 +5829,96 @@
       </w:pPr>
     </w:lvl>
   </w:abstractNum>
-  <w:abstractNum w:abstractNumId="4" w15:restartNumberingAfterBreak="0">
+  <w:abstractNum w:abstractNumId="5" w15:restartNumberingAfterBreak="0">
+    <w:nsid w:val="22E60F1B"/>
+    <w:multiLevelType w:val="hybridMultilevel"/>
+    <w:tmpl w:val="9CE6B354"/>
+    <w:lvl w:ilvl="0" w:tplc="4CE8E9EC">
+      <w:start w:val="1"/>
+      <w:numFmt w:val="decimal"/>
+      <w:lvlText w:val="%1."/>
+      <w:lvlJc w:val="left"/>
+      <w:pPr>
+        <w:ind w:left="720" w:hanging="360"/>
+      </w:pPr>
+      <w:rPr>
+        <w:rFonts w:hint="default"/>
+      </w:rPr>
+    </w:lvl>
+    <w:lvl w:ilvl="1" w:tplc="04090019" w:tentative="1">
+      <w:start w:val="1"/>
+      <w:numFmt w:val="lowerLetter"/>
+      <w:lvlText w:val="%2."/>
+      <w:lvlJc w:val="left"/>
+      <w:pPr>
+        <w:ind w:left="1440" w:hanging="360"/>
+      </w:pPr>
+    </w:lvl>
+    <w:lvl w:ilvl="2" w:tplc="0409001B" w:tentative="1">
+      <w:start w:val="1"/>
+      <w:numFmt w:val="lowerRoman"/>
+      <w:lvlText w:val="%3."/>
+      <w:lvlJc w:val="right"/>
+      <w:pPr>
+        <w:ind w:left="2160" w:hanging="180"/>
+      </w:pPr>
+    </w:lvl>
+    <w:lvl w:ilvl="3" w:tplc="0409000F" w:tentative="1">
+      <w:start w:val="1"/>
+      <w:numFmt w:val="decimal"/>
+      <w:lvlText w:val="%4."/>
+      <w:lvlJc w:val="left"/>
+      <w:pPr>
+        <w:ind w:left="2880" w:hanging="360"/>
+      </w:pPr>
+    </w:lvl>
+    <w:lvl w:ilvl="4" w:tplc="04090019" w:tentative="1">
+      <w:start w:val="1"/>
+      <w:numFmt w:val="lowerLetter"/>
+      <w:lvlText w:val="%5."/>
+      <w:lvlJc w:val="left"/>
+      <w:pPr>
+        <w:ind w:left="3600" w:hanging="360"/>
+      </w:pPr>
+    </w:lvl>
+    <w:lvl w:ilvl="5" w:tplc="0409001B" w:tentative="1">
+      <w:start w:val="1"/>
+      <w:numFmt w:val="lowerRoman"/>
+      <w:lvlText w:val="%6."/>
+      <w:lvlJc w:val="right"/>
+      <w:pPr>
+        <w:ind w:left="4320" w:hanging="180"/>
+      </w:pPr>
+    </w:lvl>
+    <w:lvl w:ilvl="6" w:tplc="0409000F" w:tentative="1">
+      <w:start w:val="1"/>
+      <w:numFmt w:val="decimal"/>
+      <w:lvlText w:val="%7."/>
+      <w:lvlJc w:val="left"/>
+      <w:pPr>
+        <w:ind w:left="5040" w:hanging="360"/>
+      </w:pPr>
+    </w:lvl>
+    <w:lvl w:ilvl="7" w:tplc="04090019" w:tentative="1">
+      <w:start w:val="1"/>
+      <w:numFmt w:val="lowerLetter"/>
+      <w:lvlText w:val="%8."/>
+      <w:lvlJc w:val="left"/>
+      <w:pPr>
+        <w:ind w:left="5760" w:hanging="360"/>
+      </w:pPr>
+    </w:lvl>
+    <w:lvl w:ilvl="8" w:tplc="0409001B" w:tentative="1">
+      <w:start w:val="1"/>
+      <w:numFmt w:val="lowerRoman"/>
+      <w:lvlText w:val="%9."/>
+      <w:lvlJc w:val="right"/>
+      <w:pPr>
+        <w:ind w:left="6480" w:hanging="180"/>
+      </w:pPr>
+    </w:lvl>
+  </w:abstractNum>
+  <w:abstractNum w:abstractNumId="6" w15:restartNumberingAfterBreak="0">
     <w:nsid w:val="2A997083"/>
     <w:multiLevelType w:val="hybridMultilevel"/>
     <w:tmpl w:val="6708188E"/>
@@ -4667,7 +6007,7 @@
       </w:pPr>
     </w:lvl>
   </w:abstractNum>
-  <w:abstractNum w:abstractNumId="5" w15:restartNumberingAfterBreak="0">
+  <w:abstractNum w:abstractNumId="7" w15:restartNumberingAfterBreak="0">
     <w:nsid w:val="3E25400F"/>
     <w:multiLevelType w:val="hybridMultilevel"/>
     <w:tmpl w:val="19D2E1A0"/>
@@ -4756,7 +6096,7 @@
       </w:pPr>
     </w:lvl>
   </w:abstractNum>
-  <w:abstractNum w:abstractNumId="6" w15:restartNumberingAfterBreak="0">
+  <w:abstractNum w:abstractNumId="8" w15:restartNumberingAfterBreak="0">
     <w:nsid w:val="45BF6C94"/>
     <w:multiLevelType w:val="hybridMultilevel"/>
     <w:tmpl w:val="694C1DF4"/>
@@ -4842,7 +6182,7 @@
       </w:pPr>
     </w:lvl>
   </w:abstractNum>
-  <w:abstractNum w:abstractNumId="7" w15:restartNumberingAfterBreak="0">
+  <w:abstractNum w:abstractNumId="9" w15:restartNumberingAfterBreak="0">
     <w:nsid w:val="4C0F1677"/>
     <w:multiLevelType w:val="hybridMultilevel"/>
     <w:tmpl w:val="26760020"/>
@@ -4955,7 +6295,7 @@
       </w:rPr>
     </w:lvl>
   </w:abstractNum>
-  <w:abstractNum w:abstractNumId="8" w15:restartNumberingAfterBreak="0">
+  <w:abstractNum w:abstractNumId="10" w15:restartNumberingAfterBreak="0">
     <w:nsid w:val="533E32F3"/>
     <w:multiLevelType w:val="hybridMultilevel"/>
     <w:tmpl w:val="BEF4246C"/>
@@ -5044,7 +6384,7 @@
       </w:pPr>
     </w:lvl>
   </w:abstractNum>
-  <w:abstractNum w:abstractNumId="9" w15:restartNumberingAfterBreak="0">
+  <w:abstractNum w:abstractNumId="11" w15:restartNumberingAfterBreak="0">
     <w:nsid w:val="56ED1791"/>
     <w:multiLevelType w:val="hybridMultilevel"/>
     <w:tmpl w:val="D3AABB70"/>
@@ -5133,7 +6473,7 @@
       </w:pPr>
     </w:lvl>
   </w:abstractNum>
-  <w:abstractNum w:abstractNumId="10" w15:restartNumberingAfterBreak="0">
+  <w:abstractNum w:abstractNumId="12" w15:restartNumberingAfterBreak="0">
     <w:nsid w:val="60683C8E"/>
     <w:multiLevelType w:val="hybridMultilevel"/>
     <w:tmpl w:val="967CA03C"/>
@@ -5222,7 +6562,7 @@
       </w:pPr>
     </w:lvl>
   </w:abstractNum>
-  <w:abstractNum w:abstractNumId="11" w15:restartNumberingAfterBreak="0">
+  <w:abstractNum w:abstractNumId="13" w15:restartNumberingAfterBreak="0">
     <w:nsid w:val="621A5D87"/>
     <w:multiLevelType w:val="hybridMultilevel"/>
     <w:tmpl w:val="7B5E5400"/>
@@ -5311,7 +6651,7 @@
       </w:pPr>
     </w:lvl>
   </w:abstractNum>
-  <w:abstractNum w:abstractNumId="12" w15:restartNumberingAfterBreak="0">
+  <w:abstractNum w:abstractNumId="14" w15:restartNumberingAfterBreak="0">
     <w:nsid w:val="638D7441"/>
     <w:multiLevelType w:val="hybridMultilevel"/>
     <w:tmpl w:val="71B0EDB0"/>
@@ -5424,7 +6764,7 @@
       </w:rPr>
     </w:lvl>
   </w:abstractNum>
-  <w:abstractNum w:abstractNumId="13" w15:restartNumberingAfterBreak="0">
+  <w:abstractNum w:abstractNumId="15" w15:restartNumberingAfterBreak="0">
     <w:nsid w:val="65C74BD9"/>
     <w:multiLevelType w:val="hybridMultilevel"/>
     <w:tmpl w:val="0874C66E"/>
@@ -5513,7 +6853,7 @@
       </w:pPr>
     </w:lvl>
   </w:abstractNum>
-  <w:abstractNum w:abstractNumId="14" w15:restartNumberingAfterBreak="0">
+  <w:abstractNum w:abstractNumId="16" w15:restartNumberingAfterBreak="0">
     <w:nsid w:val="721562A5"/>
     <w:multiLevelType w:val="hybridMultilevel"/>
     <w:tmpl w:val="730C12D4"/>
@@ -5603,49 +6943,55 @@
     </w:lvl>
   </w:abstractNum>
   <w:num w:numId="1" w16cid:durableId="1366364286">
-    <w:abstractNumId w:val="5"/>
+    <w:abstractNumId w:val="7"/>
   </w:num>
   <w:num w:numId="2" w16cid:durableId="277882127">
-    <w:abstractNumId w:val="6"/>
+    <w:abstractNumId w:val="8"/>
   </w:num>
   <w:num w:numId="3" w16cid:durableId="119232741">
-    <w:abstractNumId w:val="2"/>
+    <w:abstractNumId w:val="3"/>
   </w:num>
   <w:num w:numId="4" w16cid:durableId="139156026">
-    <w:abstractNumId w:val="9"/>
+    <w:abstractNumId w:val="11"/>
   </w:num>
   <w:num w:numId="5" w16cid:durableId="343635335">
     <w:abstractNumId w:val="1"/>
   </w:num>
   <w:num w:numId="6" w16cid:durableId="1884052385">
-    <w:abstractNumId w:val="11"/>
+    <w:abstractNumId w:val="13"/>
   </w:num>
   <w:num w:numId="7" w16cid:durableId="1764910232">
     <w:abstractNumId w:val="0"/>
   </w:num>
   <w:num w:numId="8" w16cid:durableId="483201348">
+    <w:abstractNumId w:val="16"/>
+  </w:num>
+  <w:num w:numId="9" w16cid:durableId="760685291">
+    <w:abstractNumId w:val="12"/>
+  </w:num>
+  <w:num w:numId="10" w16cid:durableId="1137062970">
+    <w:abstractNumId w:val="15"/>
+  </w:num>
+  <w:num w:numId="11" w16cid:durableId="2091155119">
+    <w:abstractNumId w:val="6"/>
+  </w:num>
+  <w:num w:numId="12" w16cid:durableId="196049885">
+    <w:abstractNumId w:val="9"/>
+  </w:num>
+  <w:num w:numId="13" w16cid:durableId="1548106881">
     <w:abstractNumId w:val="14"/>
   </w:num>
-  <w:num w:numId="9" w16cid:durableId="760685291">
+  <w:num w:numId="14" w16cid:durableId="800224114">
     <w:abstractNumId w:val="10"/>
   </w:num>
-  <w:num w:numId="10" w16cid:durableId="1137062970">
-    <w:abstractNumId w:val="13"/>
-  </w:num>
-  <w:num w:numId="11" w16cid:durableId="2091155119">
+  <w:num w:numId="15" w16cid:durableId="539165560">
     <w:abstractNumId w:val="4"/>
   </w:num>
-  <w:num w:numId="12" w16cid:durableId="196049885">
-    <w:abstractNumId w:val="7"/>
+  <w:num w:numId="16" w16cid:durableId="722020475">
+    <w:abstractNumId w:val="5"/>
   </w:num>
-  <w:num w:numId="13" w16cid:durableId="1548106881">
-    <w:abstractNumId w:val="12"/>
-  </w:num>
-  <w:num w:numId="14" w16cid:durableId="800224114">
-    <w:abstractNumId w:val="8"/>
-  </w:num>
-  <w:num w:numId="15" w16cid:durableId="539165560">
-    <w:abstractNumId w:val="3"/>
+  <w:num w:numId="17" w16cid:durableId="1879271786">
+    <w:abstractNumId w:val="2"/>
   </w:num>
 </w:numbering>
 </file>

</xml_diff>

<commit_message>
Add Analyzer to report
</commit_message>
<xml_diff>
--- a/report/report.docx
+++ b/report/report.docx
@@ -1889,7 +1889,6 @@
         </w:rPr>
         <w:t xml:space="preserve">شوند. متغیر </w:t>
       </w:r>
-      <w:proofErr w:type="spellStart"/>
       <w:r>
         <w:rPr>
           <w:rFonts w:cs="B Nazanin"/>
@@ -1899,7 +1898,6 @@
         </w:rPr>
         <w:t>service_time_mean</w:t>
       </w:r>
-      <w:proofErr w:type="spellEnd"/>
       <w:r>
         <w:rPr>
           <w:rFonts w:cs="B Nazanin" w:hint="cs"/>
@@ -2111,7 +2109,6 @@
           <w:lang w:bidi="fa-IR"/>
         </w:rPr>
       </w:pPr>
-      <w:proofErr w:type="spellStart"/>
       <w:r>
         <w:rPr>
           <w:rFonts w:cs="B Nazanin"/>
@@ -2130,7 +2127,6 @@
         </w:rPr>
         <w:t>urrent_request</w:t>
       </w:r>
-      <w:proofErr w:type="spellEnd"/>
       <w:r>
         <w:rPr>
           <w:rFonts w:cs="B Nazanin" w:hint="cs"/>
@@ -3030,7 +3026,6 @@
         </w:rPr>
         <w:t xml:space="preserve"> شده، متد </w:t>
       </w:r>
-      <w:proofErr w:type="spellStart"/>
       <w:r>
         <w:rPr>
           <w:rFonts w:cs="B Nazanin"/>
@@ -3040,7 +3035,6 @@
         </w:rPr>
         <w:t>update_queue</w:t>
       </w:r>
-      <w:proofErr w:type="spellEnd"/>
       <w:r>
         <w:rPr>
           <w:rFonts w:cs="B Nazanin" w:hint="cs"/>
@@ -3477,7 +3471,6 @@
         </w:rPr>
         <w:t xml:space="preserve"> و  </w:t>
       </w:r>
-      <w:proofErr w:type="spellStart"/>
       <w:r>
         <w:rPr>
           <w:rFonts w:cs="B Nazanin"/>
@@ -3487,7 +3480,6 @@
         </w:rPr>
         <w:t>waiting_time</w:t>
       </w:r>
-      <w:proofErr w:type="spellEnd"/>
       <w:r>
         <w:rPr>
           <w:rFonts w:cs="B Nazanin" w:hint="cs"/>
@@ -3538,7 +3530,6 @@
         </w:rPr>
         <w:t xml:space="preserve">چنین متغیر </w:t>
       </w:r>
-      <w:proofErr w:type="spellStart"/>
       <w:r>
         <w:rPr>
           <w:rFonts w:cs="B Nazanin"/>
@@ -3548,7 +3539,6 @@
         </w:rPr>
         <w:t>time_out</w:t>
       </w:r>
-      <w:proofErr w:type="spellEnd"/>
       <w:r>
         <w:rPr>
           <w:rFonts w:cs="B Nazanin" w:hint="cs"/>
@@ -3738,7 +3728,6 @@
         </w:rPr>
         <w:t xml:space="preserve">ها به هر درخواست، باید نوع ماکروسرویس بعدی مشخص شود. بدین منظور لیستی از </w:t>
       </w:r>
-      <w:proofErr w:type="spellStart"/>
       <w:r>
         <w:rPr>
           <w:rFonts w:cs="B Nazanin"/>
@@ -3748,7 +3737,6 @@
         </w:rPr>
         <w:t>ServiceType</w:t>
       </w:r>
-      <w:proofErr w:type="spellEnd"/>
       <w:r>
         <w:rPr>
           <w:rFonts w:cs="B Nazanin" w:hint="cs"/>
@@ -5174,6 +5162,498 @@
     </w:p>
     <w:p>
       <w:pPr>
+        <w:bidi/>
+        <w:rPr>
+          <w:rFonts w:cs="B Nazanin"/>
+          <w:sz w:val="28"/>
+          <w:szCs w:val="28"/>
+          <w:rtl/>
+          <w:lang w:bidi="fa-IR"/>
+        </w:rPr>
+      </w:pPr>
+      <w:r>
+        <w:rPr>
+          <w:rFonts w:cs="B Nazanin"/>
+          <w:sz w:val="28"/>
+          <w:szCs w:val="28"/>
+          <w:rtl/>
+          <w:lang w:bidi="fa-IR"/>
+        </w:rPr>
+        <w:drawing>
+          <wp:anchor distT="0" distB="0" distL="114300" distR="114300" simplePos="0" relativeHeight="251671552" behindDoc="0" locked="0" layoutInCell="1" allowOverlap="1" wp14:anchorId="797CBFC6" wp14:editId="2C209185">
+            <wp:simplePos x="0" y="0"/>
+            <wp:positionH relativeFrom="margin">
+              <wp:align>right</wp:align>
+            </wp:positionH>
+            <wp:positionV relativeFrom="paragraph">
+              <wp:posOffset>901700</wp:posOffset>
+            </wp:positionV>
+            <wp:extent cx="5943600" cy="2230120"/>
+            <wp:effectExtent l="0" t="0" r="0" b="0"/>
+            <wp:wrapTopAndBottom/>
+            <wp:docPr id="17" name="Picture 17"/>
+            <wp:cNvGraphicFramePr>
+              <a:graphicFrameLocks xmlns:a="http://schemas.openxmlformats.org/drawingml/2006/main" noChangeAspect="1"/>
+            </wp:cNvGraphicFramePr>
+            <a:graphic xmlns:a="http://schemas.openxmlformats.org/drawingml/2006/main">
+              <a:graphicData uri="http://schemas.openxmlformats.org/drawingml/2006/picture">
+                <pic:pic xmlns:pic="http://schemas.openxmlformats.org/drawingml/2006/picture">
+                  <pic:nvPicPr>
+                    <pic:cNvPr id="1" name=""/>
+                    <pic:cNvPicPr/>
+                  </pic:nvPicPr>
+                  <pic:blipFill>
+                    <a:blip r:embed="rId23">
+                      <a:extLst>
+                        <a:ext uri="{28A0092B-C50C-407E-A947-70E740481C1C}">
+                          <a14:useLocalDpi xmlns:a14="http://schemas.microsoft.com/office/drawing/2010/main" val="0"/>
+                        </a:ext>
+                      </a:extLst>
+                    </a:blip>
+                    <a:stretch>
+                      <a:fillRect/>
+                    </a:stretch>
+                  </pic:blipFill>
+                  <pic:spPr>
+                    <a:xfrm>
+                      <a:off x="0" y="0"/>
+                      <a:ext cx="5943600" cy="2230120"/>
+                    </a:xfrm>
+                    <a:prstGeom prst="rect">
+                      <a:avLst/>
+                    </a:prstGeom>
+                  </pic:spPr>
+                </pic:pic>
+              </a:graphicData>
+            </a:graphic>
+          </wp:anchor>
+        </w:drawing>
+      </w:r>
+      <w:r>
+        <w:rPr>
+          <w:rFonts w:cs="B Nazanin" w:hint="cs"/>
+          <w:sz w:val="28"/>
+          <w:szCs w:val="28"/>
+          <w:rtl/>
+          <w:lang w:bidi="fa-IR"/>
+        </w:rPr>
+        <w:t xml:space="preserve">این کلاس </w:t>
+      </w:r>
+      <w:r>
+        <w:rPr>
+          <w:rFonts w:cs="B Nazanin" w:hint="cs"/>
+          <w:sz w:val="28"/>
+          <w:szCs w:val="28"/>
+          <w:rtl/>
+          <w:lang w:bidi="fa-IR"/>
+        </w:rPr>
+        <w:t>وظیفه مقداردهی اولیه ماکروسرویس</w:t>
+      </w:r>
+      <w:r>
+        <w:rPr>
+          <w:rFonts w:cs="B Nazanin"/>
+          <w:sz w:val="28"/>
+          <w:szCs w:val="28"/>
+          <w:rtl/>
+          <w:lang w:bidi="fa-IR"/>
+        </w:rPr>
+        <w:softHyphen/>
+      </w:r>
+      <w:r>
+        <w:rPr>
+          <w:rFonts w:cs="B Nazanin" w:hint="cs"/>
+          <w:sz w:val="28"/>
+          <w:szCs w:val="28"/>
+          <w:rtl/>
+          <w:lang w:bidi="fa-IR"/>
+        </w:rPr>
+        <w:t xml:space="preserve">ها و اتصال </w:t>
+      </w:r>
+      <w:r>
+        <w:rPr>
+          <w:rFonts w:cs="B Nazanin"/>
+          <w:sz w:val="28"/>
+          <w:szCs w:val="28"/>
+          <w:rtl/>
+          <w:lang w:bidi="fa-IR"/>
+        </w:rPr>
+        <w:softHyphen/>
+      </w:r>
+      <w:r>
+        <w:rPr>
+          <w:rFonts w:cs="B Nazanin" w:hint="cs"/>
+          <w:sz w:val="28"/>
+          <w:szCs w:val="28"/>
+          <w:rtl/>
+          <w:lang w:bidi="fa-IR"/>
+        </w:rPr>
+        <w:t>آنها به یکدیگر را دارند تا کل سیستم به صورت یک گراف با رئوس ماکروسرویس مطابق شکل زیر تشکیل شود.</w:t>
+      </w:r>
+    </w:p>
+    <w:p>
+      <w:pPr>
+        <w:bidi/>
+        <w:rPr>
+          <w:rFonts w:cs="B Nazanin"/>
+          <w:sz w:val="28"/>
+          <w:szCs w:val="28"/>
+          <w:rtl/>
+          <w:lang w:bidi="fa-IR"/>
+        </w:rPr>
+      </w:pPr>
+      <w:r>
+        <w:rPr>
+          <w:rFonts w:cs="B Nazanin" w:hint="cs"/>
+          <w:sz w:val="28"/>
+          <w:szCs w:val="28"/>
+          <w:rtl/>
+          <w:lang w:bidi="fa-IR"/>
+        </w:rPr>
+        <w:t>هنگام ورود لیست درخواست</w:t>
+      </w:r>
+      <w:r>
+        <w:rPr>
+          <w:rFonts w:cs="B Nazanin"/>
+          <w:sz w:val="28"/>
+          <w:szCs w:val="28"/>
+          <w:rtl/>
+          <w:lang w:bidi="fa-IR"/>
+        </w:rPr>
+        <w:softHyphen/>
+      </w:r>
+      <w:r>
+        <w:rPr>
+          <w:rFonts w:cs="B Nazanin" w:hint="cs"/>
+          <w:sz w:val="28"/>
+          <w:szCs w:val="28"/>
+          <w:rtl/>
+          <w:lang w:bidi="fa-IR"/>
+        </w:rPr>
+        <w:t>ها در هر واحد زمانی، پس از بررسی نوع آن</w:t>
+      </w:r>
+      <w:r>
+        <w:rPr>
+          <w:rFonts w:cs="B Nazanin"/>
+          <w:sz w:val="28"/>
+          <w:szCs w:val="28"/>
+          <w:rtl/>
+          <w:lang w:bidi="fa-IR"/>
+        </w:rPr>
+        <w:softHyphen/>
+      </w:r>
+      <w:r>
+        <w:rPr>
+          <w:rFonts w:cs="B Nazanin" w:hint="cs"/>
+          <w:sz w:val="28"/>
+          <w:szCs w:val="28"/>
+          <w:rtl/>
+          <w:lang w:bidi="fa-IR"/>
+        </w:rPr>
+        <w:t>ها، به یکی از ماکروسرویس</w:t>
+      </w:r>
+      <w:r>
+        <w:rPr>
+          <w:rFonts w:cs="B Nazanin"/>
+          <w:sz w:val="28"/>
+          <w:szCs w:val="28"/>
+          <w:rtl/>
+          <w:lang w:bidi="fa-IR"/>
+        </w:rPr>
+        <w:softHyphen/>
+      </w:r>
+      <w:r>
+        <w:rPr>
+          <w:rFonts w:cs="B Nazanin" w:hint="cs"/>
+          <w:sz w:val="28"/>
+          <w:szCs w:val="28"/>
+          <w:rtl/>
+          <w:lang w:bidi="fa-IR"/>
+        </w:rPr>
+        <w:t xml:space="preserve">های اولیه یعنی </w:t>
+      </w:r>
+      <w:r>
+        <w:rPr>
+          <w:rFonts w:cs="B Nazanin" w:hint="cs"/>
+          <w:i/>
+          <w:iCs/>
+          <w:sz w:val="28"/>
+          <w:szCs w:val="28"/>
+          <w:rtl/>
+          <w:lang w:bidi="fa-IR"/>
+        </w:rPr>
+        <w:t xml:space="preserve">درگاه موبایل </w:t>
+      </w:r>
+      <w:r>
+        <w:rPr>
+          <w:rFonts w:cs="B Nazanin" w:hint="cs"/>
+          <w:sz w:val="28"/>
+          <w:szCs w:val="28"/>
+          <w:rtl/>
+          <w:lang w:bidi="fa-IR"/>
+        </w:rPr>
+        <w:t xml:space="preserve">یا </w:t>
+      </w:r>
+      <w:r>
+        <w:rPr>
+          <w:rFonts w:cs="B Nazanin" w:hint="cs"/>
+          <w:i/>
+          <w:iCs/>
+          <w:sz w:val="28"/>
+          <w:szCs w:val="28"/>
+          <w:rtl/>
+          <w:lang w:bidi="fa-IR"/>
+        </w:rPr>
+        <w:t xml:space="preserve">درگاه وب </w:t>
+      </w:r>
+      <w:r>
+        <w:rPr>
+          <w:rFonts w:cs="B Nazanin" w:hint="cs"/>
+          <w:sz w:val="28"/>
+          <w:szCs w:val="28"/>
+          <w:rtl/>
+          <w:lang w:bidi="fa-IR"/>
+        </w:rPr>
+        <w:t xml:space="preserve"> اضافه می</w:t>
+      </w:r>
+      <w:r>
+        <w:rPr>
+          <w:rFonts w:cs="B Nazanin"/>
+          <w:sz w:val="28"/>
+          <w:szCs w:val="28"/>
+          <w:rtl/>
+          <w:lang w:bidi="fa-IR"/>
+        </w:rPr>
+        <w:softHyphen/>
+      </w:r>
+      <w:r>
+        <w:rPr>
+          <w:rFonts w:cs="B Nazanin" w:hint="cs"/>
+          <w:sz w:val="28"/>
+          <w:szCs w:val="28"/>
+          <w:rtl/>
+          <w:lang w:bidi="fa-IR"/>
+        </w:rPr>
+        <w:t>شوند.</w:t>
+      </w:r>
+    </w:p>
+    <w:p>
+      <w:pPr>
+        <w:bidi/>
+        <w:rPr>
+          <w:rFonts w:cs="B Nazanin" w:hint="cs"/>
+          <w:sz w:val="28"/>
+          <w:szCs w:val="28"/>
+          <w:rtl/>
+          <w:lang w:bidi="fa-IR"/>
+        </w:rPr>
+      </w:pPr>
+      <w:r>
+        <w:rPr>
+          <w:rFonts w:cs="B Nazanin"/>
+          <w:sz w:val="28"/>
+          <w:szCs w:val="28"/>
+          <w:rtl/>
+          <w:lang w:bidi="fa-IR"/>
+        </w:rPr>
+        <w:drawing>
+          <wp:inline distT="0" distB="0" distL="0" distR="0" wp14:anchorId="74838AF8" wp14:editId="7967E4BB">
+            <wp:extent cx="5943600" cy="1127125"/>
+            <wp:effectExtent l="0" t="0" r="0" b="0"/>
+            <wp:docPr id="18" name="Picture 18"/>
+            <wp:cNvGraphicFramePr>
+              <a:graphicFrameLocks xmlns:a="http://schemas.openxmlformats.org/drawingml/2006/main" noChangeAspect="1"/>
+            </wp:cNvGraphicFramePr>
+            <a:graphic xmlns:a="http://schemas.openxmlformats.org/drawingml/2006/main">
+              <a:graphicData uri="http://schemas.openxmlformats.org/drawingml/2006/picture">
+                <pic:pic xmlns:pic="http://schemas.openxmlformats.org/drawingml/2006/picture">
+                  <pic:nvPicPr>
+                    <pic:cNvPr id="1" name=""/>
+                    <pic:cNvPicPr/>
+                  </pic:nvPicPr>
+                  <pic:blipFill>
+                    <a:blip r:embed="rId24"/>
+                    <a:stretch>
+                      <a:fillRect/>
+                    </a:stretch>
+                  </pic:blipFill>
+                  <pic:spPr>
+                    <a:xfrm>
+                      <a:off x="0" y="0"/>
+                      <a:ext cx="5943600" cy="1127125"/>
+                    </a:xfrm>
+                    <a:prstGeom prst="rect">
+                      <a:avLst/>
+                    </a:prstGeom>
+                  </pic:spPr>
+                </pic:pic>
+              </a:graphicData>
+            </a:graphic>
+          </wp:inline>
+        </w:drawing>
+      </w:r>
+    </w:p>
+    <w:p>
+      <w:pPr>
+        <w:bidi/>
+        <w:rPr>
+          <w:rFonts w:cs="B Nazanin" w:hint="cs"/>
+          <w:sz w:val="28"/>
+          <w:szCs w:val="28"/>
+          <w:rtl/>
+          <w:lang w:bidi="fa-IR"/>
+        </w:rPr>
+      </w:pPr>
+      <w:r>
+        <w:rPr>
+          <w:rFonts w:cs="B Nazanin"/>
+          <w:sz w:val="28"/>
+          <w:szCs w:val="28"/>
+          <w:rtl/>
+          <w:lang w:bidi="fa-IR"/>
+        </w:rPr>
+        <w:drawing>
+          <wp:anchor distT="0" distB="0" distL="114300" distR="114300" simplePos="0" relativeHeight="251672576" behindDoc="0" locked="0" layoutInCell="1" allowOverlap="1" wp14:anchorId="36BDB81E" wp14:editId="5BE93F29">
+            <wp:simplePos x="0" y="0"/>
+            <wp:positionH relativeFrom="margin">
+              <wp:align>center</wp:align>
+            </wp:positionH>
+            <wp:positionV relativeFrom="paragraph">
+              <wp:posOffset>498747</wp:posOffset>
+            </wp:positionV>
+            <wp:extent cx="3772227" cy="876376"/>
+            <wp:effectExtent l="0" t="0" r="0" b="0"/>
+            <wp:wrapTopAndBottom/>
+            <wp:docPr id="19" name="Picture 19"/>
+            <wp:cNvGraphicFramePr>
+              <a:graphicFrameLocks xmlns:a="http://schemas.openxmlformats.org/drawingml/2006/main" noChangeAspect="1"/>
+            </wp:cNvGraphicFramePr>
+            <a:graphic xmlns:a="http://schemas.openxmlformats.org/drawingml/2006/main">
+              <a:graphicData uri="http://schemas.openxmlformats.org/drawingml/2006/picture">
+                <pic:pic xmlns:pic="http://schemas.openxmlformats.org/drawingml/2006/picture">
+                  <pic:nvPicPr>
+                    <pic:cNvPr id="1" name=""/>
+                    <pic:cNvPicPr/>
+                  </pic:nvPicPr>
+                  <pic:blipFill>
+                    <a:blip r:embed="rId25">
+                      <a:extLst>
+                        <a:ext uri="{28A0092B-C50C-407E-A947-70E740481C1C}">
+                          <a14:useLocalDpi xmlns:a14="http://schemas.microsoft.com/office/drawing/2010/main" val="0"/>
+                        </a:ext>
+                      </a:extLst>
+                    </a:blip>
+                    <a:stretch>
+                      <a:fillRect/>
+                    </a:stretch>
+                  </pic:blipFill>
+                  <pic:spPr>
+                    <a:xfrm>
+                      <a:off x="0" y="0"/>
+                      <a:ext cx="3772227" cy="876376"/>
+                    </a:xfrm>
+                    <a:prstGeom prst="rect">
+                      <a:avLst/>
+                    </a:prstGeom>
+                  </pic:spPr>
+                </pic:pic>
+              </a:graphicData>
+            </a:graphic>
+          </wp:anchor>
+        </w:drawing>
+      </w:r>
+      <w:r>
+        <w:rPr>
+          <w:rFonts w:cs="B Nazanin" w:hint="cs"/>
+          <w:sz w:val="28"/>
+          <w:szCs w:val="28"/>
+          <w:rtl/>
+          <w:lang w:bidi="fa-IR"/>
+        </w:rPr>
+        <w:t>هم</w:t>
+      </w:r>
+      <w:r>
+        <w:rPr>
+          <w:rFonts w:cs="B Nazanin"/>
+          <w:sz w:val="28"/>
+          <w:szCs w:val="28"/>
+          <w:rtl/>
+          <w:lang w:bidi="fa-IR"/>
+        </w:rPr>
+        <w:softHyphen/>
+      </w:r>
+      <w:r>
+        <w:rPr>
+          <w:rFonts w:cs="B Nazanin" w:hint="cs"/>
+          <w:sz w:val="28"/>
+          <w:szCs w:val="28"/>
+          <w:rtl/>
+          <w:lang w:bidi="fa-IR"/>
+        </w:rPr>
+        <w:t>چنین در هر واحد زمانی، تمام ماکروسرویس</w:t>
+      </w:r>
+      <w:r>
+        <w:rPr>
+          <w:rFonts w:cs="B Nazanin"/>
+          <w:sz w:val="28"/>
+          <w:szCs w:val="28"/>
+          <w:rtl/>
+          <w:lang w:bidi="fa-IR"/>
+        </w:rPr>
+        <w:softHyphen/>
+      </w:r>
+      <w:r>
+        <w:rPr>
+          <w:rFonts w:cs="B Nazanin" w:hint="cs"/>
+          <w:sz w:val="28"/>
+          <w:szCs w:val="28"/>
+          <w:rtl/>
+          <w:lang w:bidi="fa-IR"/>
+        </w:rPr>
+        <w:t>ها به روز</w:t>
+      </w:r>
+      <w:r>
+        <w:rPr>
+          <w:rFonts w:cs="B Nazanin"/>
+          <w:sz w:val="28"/>
+          <w:szCs w:val="28"/>
+          <w:rtl/>
+          <w:lang w:bidi="fa-IR"/>
+        </w:rPr>
+        <w:softHyphen/>
+      </w:r>
+      <w:r>
+        <w:rPr>
+          <w:rFonts w:cs="B Nazanin" w:hint="cs"/>
+          <w:sz w:val="28"/>
+          <w:szCs w:val="28"/>
+          <w:rtl/>
+          <w:lang w:bidi="fa-IR"/>
+        </w:rPr>
+        <w:t>رسانی می</w:t>
+      </w:r>
+      <w:r>
+        <w:rPr>
+          <w:rFonts w:cs="B Nazanin"/>
+          <w:sz w:val="28"/>
+          <w:szCs w:val="28"/>
+          <w:rtl/>
+          <w:lang w:bidi="fa-IR"/>
+        </w:rPr>
+        <w:softHyphen/>
+      </w:r>
+      <w:r>
+        <w:rPr>
+          <w:rFonts w:cs="B Nazanin" w:hint="cs"/>
+          <w:sz w:val="28"/>
+          <w:szCs w:val="28"/>
+          <w:rtl/>
+          <w:lang w:bidi="fa-IR"/>
+        </w:rPr>
+        <w:t>شوند:</w:t>
+      </w:r>
+    </w:p>
+    <w:p>
+      <w:pPr>
         <w:pStyle w:val="Heading2"/>
         <w:bidi/>
         <w:jc w:val="left"/>
@@ -5187,6 +5667,7 @@
           <w:rFonts w:ascii="Cambria" w:hAnsi="Cambria"/>
           <w:lang w:bidi="fa-IR"/>
         </w:rPr>
+        <w:lastRenderedPageBreak/>
         <w:t>Simulator</w:t>
       </w:r>
     </w:p>
@@ -5215,6 +5696,7 @@
         <w:jc w:val="left"/>
         <w:rPr>
           <w:rFonts w:ascii="Cambria" w:hAnsi="Cambria"/>
+          <w:rtl/>
           <w:lang w:bidi="fa-IR"/>
         </w:rPr>
       </w:pPr>
@@ -5224,6 +5706,244 @@
           <w:lang w:bidi="fa-IR"/>
         </w:rPr>
         <w:t>Analyzer</w:t>
+      </w:r>
+    </w:p>
+    <w:p>
+      <w:pPr>
+        <w:bidi/>
+        <w:rPr>
+          <w:rFonts w:cs="B Nazanin"/>
+          <w:sz w:val="28"/>
+          <w:szCs w:val="28"/>
+          <w:rtl/>
+          <w:lang w:bidi="fa-IR"/>
+        </w:rPr>
+      </w:pPr>
+      <w:r>
+        <w:rPr>
+          <w:rFonts w:cs="B Nazanin" w:hint="cs"/>
+          <w:sz w:val="28"/>
+          <w:szCs w:val="28"/>
+          <w:rtl/>
+          <w:lang w:bidi="fa-IR"/>
+        </w:rPr>
+        <w:t>همان</w:t>
+      </w:r>
+      <w:r>
+        <w:rPr>
+          <w:rFonts w:cs="B Nazanin"/>
+          <w:sz w:val="28"/>
+          <w:szCs w:val="28"/>
+          <w:rtl/>
+          <w:lang w:bidi="fa-IR"/>
+        </w:rPr>
+        <w:softHyphen/>
+      </w:r>
+      <w:r>
+        <w:rPr>
+          <w:rFonts w:cs="B Nazanin" w:hint="cs"/>
+          <w:sz w:val="28"/>
+          <w:szCs w:val="28"/>
+          <w:rtl/>
+          <w:lang w:bidi="fa-IR"/>
+        </w:rPr>
+        <w:t>طور که اشاره شد، تمام درخواست</w:t>
+      </w:r>
+      <w:r>
+        <w:rPr>
+          <w:rFonts w:cs="B Nazanin"/>
+          <w:sz w:val="28"/>
+          <w:szCs w:val="28"/>
+          <w:rtl/>
+          <w:lang w:bidi="fa-IR"/>
+        </w:rPr>
+        <w:softHyphen/>
+      </w:r>
+      <w:r>
+        <w:rPr>
+          <w:rFonts w:cs="B Nazanin" w:hint="cs"/>
+          <w:sz w:val="28"/>
+          <w:szCs w:val="28"/>
+          <w:rtl/>
+          <w:lang w:bidi="fa-IR"/>
+        </w:rPr>
+        <w:t>های خروجی شبیه</w:t>
+      </w:r>
+      <w:r>
+        <w:rPr>
+          <w:rFonts w:cs="B Nazanin"/>
+          <w:sz w:val="28"/>
+          <w:szCs w:val="28"/>
+          <w:rtl/>
+          <w:lang w:bidi="fa-IR"/>
+        </w:rPr>
+        <w:softHyphen/>
+      </w:r>
+      <w:r>
+        <w:rPr>
+          <w:rFonts w:cs="B Nazanin" w:hint="cs"/>
+          <w:sz w:val="28"/>
+          <w:szCs w:val="28"/>
+          <w:rtl/>
+          <w:lang w:bidi="fa-IR"/>
+        </w:rPr>
+        <w:t>ساز در یک لیست</w:t>
+      </w:r>
+      <w:r>
+        <w:rPr>
+          <w:rFonts w:cs="B Nazanin"/>
+          <w:sz w:val="28"/>
+          <w:szCs w:val="28"/>
+          <w:rtl/>
+          <w:lang w:bidi="fa-IR"/>
+        </w:rPr>
+        <w:softHyphen/>
+      </w:r>
+      <w:r>
+        <w:rPr>
+          <w:rFonts w:cs="B Nazanin" w:hint="cs"/>
+          <w:sz w:val="28"/>
+          <w:szCs w:val="28"/>
+          <w:rtl/>
+          <w:lang w:bidi="fa-IR"/>
+        </w:rPr>
+        <w:t>نگهداری می</w:t>
+      </w:r>
+      <w:r>
+        <w:rPr>
+          <w:rFonts w:cs="B Nazanin"/>
+          <w:sz w:val="28"/>
+          <w:szCs w:val="28"/>
+          <w:rtl/>
+          <w:lang w:bidi="fa-IR"/>
+        </w:rPr>
+        <w:softHyphen/>
+      </w:r>
+      <w:r>
+        <w:rPr>
+          <w:rFonts w:cs="B Nazanin" w:hint="cs"/>
+          <w:sz w:val="28"/>
+          <w:szCs w:val="28"/>
+          <w:rtl/>
+          <w:lang w:bidi="fa-IR"/>
+        </w:rPr>
+        <w:t>شوند. این کلاس با دریافت این لیست و هم</w:t>
+      </w:r>
+      <w:r>
+        <w:rPr>
+          <w:rFonts w:cs="B Nazanin"/>
+          <w:sz w:val="28"/>
+          <w:szCs w:val="28"/>
+          <w:rtl/>
+          <w:lang w:bidi="fa-IR"/>
+        </w:rPr>
+        <w:softHyphen/>
+      </w:r>
+      <w:r>
+        <w:rPr>
+          <w:rFonts w:cs="B Nazanin" w:hint="cs"/>
+          <w:sz w:val="28"/>
+          <w:szCs w:val="28"/>
+          <w:rtl/>
+          <w:lang w:bidi="fa-IR"/>
+        </w:rPr>
+        <w:t>چنین تمام ماکروسرویس</w:t>
+      </w:r>
+      <w:r>
+        <w:rPr>
+          <w:rFonts w:cs="B Nazanin"/>
+          <w:sz w:val="28"/>
+          <w:szCs w:val="28"/>
+          <w:rtl/>
+          <w:lang w:bidi="fa-IR"/>
+        </w:rPr>
+        <w:softHyphen/>
+      </w:r>
+      <w:r>
+        <w:rPr>
+          <w:rFonts w:cs="B Nazanin" w:hint="cs"/>
+          <w:sz w:val="28"/>
+          <w:szCs w:val="28"/>
+          <w:rtl/>
+          <w:lang w:bidi="fa-IR"/>
+        </w:rPr>
+        <w:t>ها، نتایج تحلیلی مورد نظر پروژه را محاسبه می</w:t>
+      </w:r>
+      <w:r>
+        <w:rPr>
+          <w:rFonts w:cs="B Nazanin"/>
+          <w:sz w:val="28"/>
+          <w:szCs w:val="28"/>
+          <w:rtl/>
+          <w:lang w:bidi="fa-IR"/>
+        </w:rPr>
+        <w:softHyphen/>
+      </w:r>
+      <w:r>
+        <w:rPr>
+          <w:rFonts w:cs="B Nazanin" w:hint="cs"/>
+          <w:sz w:val="28"/>
+          <w:szCs w:val="28"/>
+          <w:rtl/>
+          <w:lang w:bidi="fa-IR"/>
+        </w:rPr>
+        <w:t>کند.</w:t>
+      </w:r>
+    </w:p>
+    <w:p>
+      <w:pPr>
+        <w:bidi/>
+        <w:rPr>
+          <w:rFonts w:cs="B Nazanin" w:hint="cs"/>
+          <w:sz w:val="28"/>
+          <w:szCs w:val="28"/>
+          <w:rtl/>
+          <w:lang w:bidi="fa-IR"/>
+        </w:rPr>
+      </w:pPr>
+      <w:r>
+        <w:rPr>
+          <w:rFonts w:cs="B Nazanin"/>
+          <w:sz w:val="28"/>
+          <w:szCs w:val="28"/>
+          <w:rtl/>
+          <w:lang w:bidi="fa-IR"/>
+        </w:rPr>
+        <w:drawing>
+          <wp:inline distT="0" distB="0" distL="0" distR="0" wp14:anchorId="1543D958" wp14:editId="08155B4E">
+            <wp:extent cx="5943600" cy="4334510"/>
+            <wp:effectExtent l="0" t="0" r="0" b="8890"/>
+            <wp:docPr id="20" name="Picture 20"/>
+            <wp:cNvGraphicFramePr>
+              <a:graphicFrameLocks xmlns:a="http://schemas.openxmlformats.org/drawingml/2006/main" noChangeAspect="1"/>
+            </wp:cNvGraphicFramePr>
+            <a:graphic xmlns:a="http://schemas.openxmlformats.org/drawingml/2006/main">
+              <a:graphicData uri="http://schemas.openxmlformats.org/drawingml/2006/picture">
+                <pic:pic xmlns:pic="http://schemas.openxmlformats.org/drawingml/2006/picture">
+                  <pic:nvPicPr>
+                    <pic:cNvPr id="1" name=""/>
+                    <pic:cNvPicPr/>
+                  </pic:nvPicPr>
+                  <pic:blipFill>
+                    <a:blip r:embed="rId26"/>
+                    <a:stretch>
+                      <a:fillRect/>
+                    </a:stretch>
+                  </pic:blipFill>
+                  <pic:spPr>
+                    <a:xfrm>
+                      <a:off x="0" y="0"/>
+                      <a:ext cx="5943600" cy="4334510"/>
+                    </a:xfrm>
+                    <a:prstGeom prst="rect">
+                      <a:avLst/>
+                    </a:prstGeom>
+                  </pic:spPr>
+                </pic:pic>
+              </a:graphicData>
+            </a:graphic>
+          </wp:inline>
+        </w:drawing>
       </w:r>
     </w:p>
     <w:p>
@@ -5255,6 +5975,107 @@
     </w:p>
     <w:p>
       <w:pPr>
+        <w:bidi/>
+        <w:rPr>
+          <w:rFonts w:cs="B Nazanin" w:hint="cs"/>
+          <w:sz w:val="28"/>
+          <w:szCs w:val="28"/>
+          <w:rtl/>
+          <w:lang w:bidi="fa-IR"/>
+        </w:rPr>
+      </w:pPr>
+      <w:r>
+        <w:rPr>
+          <w:rFonts w:cs="B Nazanin" w:hint="cs"/>
+          <w:sz w:val="28"/>
+          <w:szCs w:val="28"/>
+          <w:rtl/>
+          <w:lang w:bidi="fa-IR"/>
+        </w:rPr>
+        <w:t>پس از مقداردهی متغیرهای ورودی شبیه</w:t>
+      </w:r>
+      <w:r>
+        <w:rPr>
+          <w:rFonts w:cs="B Nazanin"/>
+          <w:sz w:val="28"/>
+          <w:szCs w:val="28"/>
+          <w:rtl/>
+          <w:lang w:bidi="fa-IR"/>
+        </w:rPr>
+        <w:softHyphen/>
+      </w:r>
+      <w:r>
+        <w:rPr>
+          <w:rFonts w:cs="B Nazanin" w:hint="cs"/>
+          <w:sz w:val="28"/>
+          <w:szCs w:val="28"/>
+          <w:rtl/>
+          <w:lang w:bidi="fa-IR"/>
+        </w:rPr>
+        <w:t xml:space="preserve">ساز، با اجرای فایل </w:t>
+      </w:r>
+      <w:r>
+        <w:rPr>
+          <w:rFonts w:cs="B Nazanin"/>
+          <w:sz w:val="28"/>
+          <w:szCs w:val="28"/>
+          <w:lang w:bidi="fa-IR"/>
+        </w:rPr>
+        <w:t>main.py</w:t>
+      </w:r>
+      <w:r>
+        <w:rPr>
+          <w:rFonts w:cs="B Nazanin" w:hint="cs"/>
+          <w:sz w:val="28"/>
+          <w:szCs w:val="28"/>
+          <w:rtl/>
+          <w:lang w:bidi="fa-IR"/>
+        </w:rPr>
+        <w:t xml:space="preserve"> شبیه</w:t>
+      </w:r>
+      <w:r>
+        <w:rPr>
+          <w:rFonts w:cs="B Nazanin"/>
+          <w:sz w:val="28"/>
+          <w:szCs w:val="28"/>
+          <w:rtl/>
+          <w:lang w:bidi="fa-IR"/>
+        </w:rPr>
+        <w:softHyphen/>
+      </w:r>
+      <w:r>
+        <w:rPr>
+          <w:rFonts w:cs="B Nazanin" w:hint="cs"/>
+          <w:sz w:val="28"/>
+          <w:szCs w:val="28"/>
+          <w:rtl/>
+          <w:lang w:bidi="fa-IR"/>
+        </w:rPr>
+        <w:t>سازی آغاز شده و در نهایت نتایج آماری آن در کنسول نمایش داده می</w:t>
+      </w:r>
+      <w:r>
+        <w:rPr>
+          <w:rFonts w:cs="B Nazanin"/>
+          <w:sz w:val="28"/>
+          <w:szCs w:val="28"/>
+          <w:rtl/>
+          <w:lang w:bidi="fa-IR"/>
+        </w:rPr>
+        <w:softHyphen/>
+      </w:r>
+      <w:r>
+        <w:rPr>
+          <w:rFonts w:cs="B Nazanin" w:hint="cs"/>
+          <w:sz w:val="28"/>
+          <w:szCs w:val="28"/>
+          <w:rtl/>
+          <w:lang w:bidi="fa-IR"/>
+        </w:rPr>
+        <w:t>شوند.</w:t>
+      </w:r>
+    </w:p>
+    <w:p>
+      <w:pPr>
         <w:pStyle w:val="Heading1"/>
         <w:bidi/>
         <w:jc w:val="left"/>
@@ -5296,6 +6117,7 @@
           <w:rFonts w:hint="cs"/>
           <w:rtl/>
         </w:rPr>
+        <w:lastRenderedPageBreak/>
         <w:t>بخش 1</w:t>
       </w:r>
       <w:bookmarkEnd w:id="0"/>

</xml_diff>